<commit_message>
Mapa conceptual tema 3 y 4 grado 8
</commit_message>
<xml_diff>
--- a/fuentes/contenidos/grado08/guion04/MA_08_04_CO.docx
+++ b/fuentes/contenidos/grado08/guion04/MA_08_04_CO.docx
@@ -698,7 +698,7 @@
           <v:shape id="_x0000_i1025" type="#_x0000_t75" style="width:329.25pt;height:123pt" o:ole="">
             <v:imagedata r:id="rId7" o:title=""/>
           </v:shape>
-          <o:OLEObject Type="Embed" ProgID="PBrush" ShapeID="_x0000_i1025" DrawAspect="Content" ObjectID="_1499361500" r:id="rId8"/>
+          <o:OLEObject Type="Embed" ProgID="PBrush" ShapeID="_x0000_i1025" DrawAspect="Content" ObjectID="_1500099832" r:id="rId8"/>
         </w:object>
       </w:r>
     </w:p>
@@ -3164,56 +3164,38 @@
           <w:rFonts w:ascii="Times New Roman" w:eastAsiaTheme="minorEastAsia" w:hAnsi="Times New Roman" w:cs="Times New Roman"/>
           <w:color w:val="000000"/>
         </w:rPr>
-        <w:t xml:space="preserve"> es el monomio </w:t>
-      </w:r>
-      <m:oMath>
-        <m:r>
-          <m:rPr>
-            <m:sty m:val="bi"/>
-          </m:rPr>
-          <w:rPr>
-            <w:rFonts w:ascii="Cambria Math" w:eastAsiaTheme="minorEastAsia" w:hAnsi="Cambria Math" w:cs="Times New Roman"/>
-            <w:color w:val="000000"/>
-          </w:rPr>
-          <m:t>3</m:t>
-        </m:r>
-        <m:sSup>
-          <m:sSupPr>
-            <m:ctrlPr>
-              <w:rPr>
-                <w:rFonts w:ascii="Cambria Math" w:eastAsiaTheme="minorEastAsia" w:hAnsi="Cambria Math" w:cs="Times New Roman"/>
-                <w:b/>
-                <w:i/>
-                <w:color w:val="000000"/>
-              </w:rPr>
-            </m:ctrlPr>
-          </m:sSupPr>
-          <m:e>
-            <m:r>
-              <m:rPr>
-                <m:sty m:val="bi"/>
-              </m:rPr>
-              <w:rPr>
-                <w:rFonts w:ascii="Cambria Math" w:eastAsiaTheme="minorEastAsia" w:hAnsi="Cambria Math" w:cs="Times New Roman"/>
-                <w:color w:val="000000"/>
-              </w:rPr>
-              <m:t>x</m:t>
-            </m:r>
-          </m:e>
-          <m:sup>
-            <m:r>
-              <m:rPr>
-                <m:sty m:val="bi"/>
-              </m:rPr>
-              <w:rPr>
-                <w:rFonts w:ascii="Cambria Math" w:eastAsiaTheme="minorEastAsia" w:hAnsi="Cambria Math" w:cs="Times New Roman"/>
-                <w:color w:val="000000"/>
-              </w:rPr>
-              <m:t>3</m:t>
-            </m:r>
-          </m:sup>
-        </m:sSup>
-      </m:oMath>
+        <w:t xml:space="preserve"> es el monomio</w:t>
+      </w:r>
+      <w:r>
+        <w:rPr>
+          <w:rFonts w:ascii="Times New Roman" w:eastAsiaTheme="minorEastAsia" w:hAnsi="Times New Roman" w:cs="Times New Roman"/>
+          <w:color w:val="000000"/>
+        </w:rPr>
+        <w:t xml:space="preserve"> 3</w:t>
+      </w:r>
+      <w:r>
+        <w:rPr>
+          <w:rFonts w:ascii="Times New Roman" w:eastAsiaTheme="minorEastAsia" w:hAnsi="Times New Roman" w:cs="Times New Roman"/>
+          <w:i/>
+          <w:color w:val="000000"/>
+        </w:rPr>
+        <w:t>x</w:t>
+      </w:r>
+      <w:r>
+        <w:rPr>
+          <w:rFonts w:ascii="Times New Roman" w:eastAsiaTheme="minorEastAsia" w:hAnsi="Times New Roman" w:cs="Times New Roman"/>
+          <w:color w:val="000000"/>
+          <w:vertAlign w:val="superscript"/>
+        </w:rPr>
+        <w:t>3</w:t>
+      </w:r>
+      <w:r>
+        <w:rPr>
+          <w:rFonts w:ascii="Times New Roman" w:eastAsiaTheme="minorEastAsia" w:hAnsi="Times New Roman" w:cs="Times New Roman"/>
+          <w:color w:val="000000"/>
+        </w:rPr>
+        <w:t>.</w:t>
+      </w:r>
     </w:p>
     <w:p>
       <w:pPr>
@@ -11057,7 +11039,16 @@
           <w:rFonts w:ascii="Times" w:eastAsiaTheme="minorEastAsia" w:hAnsi="Times"/>
           <w:i/>
         </w:rPr>
-        <w:t>a + b</w:t>
+        <w:t xml:space="preserve">a </w:t>
+      </w:r>
+      <w:bookmarkStart w:id="0" w:name="_GoBack"/>
+      <w:bookmarkEnd w:id="0"/>
+      <w:r>
+        <w:rPr>
+          <w:rFonts w:ascii="Times" w:eastAsiaTheme="minorEastAsia" w:hAnsi="Times"/>
+          <w:i/>
+        </w:rPr>
+        <w:t>+ b</w:t>
       </w:r>
       <w:r>
         <w:rPr>
@@ -40152,19 +40143,7 @@
         <w:rPr>
           <w:rFonts w:ascii="Times" w:eastAsiaTheme="minorEastAsia" w:hAnsi="Times"/>
         </w:rPr>
-        <w:t xml:space="preserve">  </w:t>
-      </w:r>
-      <w:r>
-        <w:rPr>
-          <w:rFonts w:ascii="Times" w:eastAsiaTheme="minorEastAsia" w:hAnsi="Times"/>
-        </w:rPr>
-        <w:t>–</w:t>
-      </w:r>
-      <w:r>
-        <w:rPr>
-          <w:rFonts w:ascii="Times" w:eastAsiaTheme="minorEastAsia" w:hAnsi="Times"/>
-        </w:rPr>
-        <w:t xml:space="preserve"> 6</w:t>
+        <w:t xml:space="preserve">  – 6</w:t>
       </w:r>
       <w:r>
         <w:rPr>
@@ -40177,19 +40156,7 @@
         <w:rPr>
           <w:rFonts w:ascii="Times" w:eastAsiaTheme="minorEastAsia" w:hAnsi="Times"/>
         </w:rPr>
-        <w:t xml:space="preserve"> </w:t>
-      </w:r>
-      <w:r>
-        <w:rPr>
-          <w:rFonts w:ascii="Times" w:eastAsiaTheme="minorEastAsia" w:hAnsi="Times"/>
-        </w:rPr>
-        <w:t>–</w:t>
-      </w:r>
-      <w:r>
-        <w:rPr>
-          <w:rFonts w:ascii="Times" w:eastAsiaTheme="minorEastAsia" w:hAnsi="Times"/>
-        </w:rPr>
-        <w:t xml:space="preserve"> 9) factor común</w:t>
+        <w:t xml:space="preserve"> – 9) factor común</w:t>
       </w:r>
     </w:p>
     <w:p>
@@ -40226,19 +40193,7 @@
         <w:rPr>
           <w:rFonts w:ascii="Times" w:eastAsiaTheme="minorEastAsia" w:hAnsi="Times"/>
         </w:rPr>
-        <w:t xml:space="preserve"> </w:t>
-      </w:r>
-      <w:r>
-        <w:rPr>
-          <w:rFonts w:ascii="Times" w:eastAsiaTheme="minorEastAsia" w:hAnsi="Times"/>
-        </w:rPr>
-        <w:t>–</w:t>
-      </w:r>
-      <w:r>
-        <w:rPr>
-          <w:rFonts w:ascii="Times" w:eastAsiaTheme="minorEastAsia" w:hAnsi="Times"/>
-        </w:rPr>
-        <w:t xml:space="preserve"> (</w:t>
+        <w:t xml:space="preserve"> – (</w:t>
       </w:r>
       <w:r>
         <w:rPr>
@@ -40295,11 +40250,20 @@
         <w:rPr>
           <w:rFonts w:ascii="Times" w:eastAsiaTheme="minorEastAsia" w:hAnsi="Times"/>
         </w:rPr>
-        <w:t>= 5 (</w:t>
-      </w:r>
-      <w:r>
-        <w:rPr>
-          <w:rFonts w:ascii="Times" w:eastAsiaTheme="minorEastAsia" w:hAnsi="Times"/>
+        <w:t>= 5 (4</w:t>
+      </w:r>
+      <w:r>
+        <w:rPr>
+          <w:rFonts w:ascii="Times" w:eastAsiaTheme="minorEastAsia" w:hAnsi="Times"/>
+          <w:i/>
+        </w:rPr>
+        <w:t>x</w:t>
+      </w:r>
+      <w:r>
+        <w:rPr>
+          <w:rFonts w:ascii="Times" w:eastAsiaTheme="minorEastAsia" w:hAnsi="Times"/>
+          <w:i/>
+          <w:vertAlign w:val="superscript"/>
         </w:rPr>
         <w:t>4</w:t>
       </w:r>
@@ -40308,34 +40272,13 @@
           <w:rFonts w:ascii="Times" w:eastAsiaTheme="minorEastAsia" w:hAnsi="Times"/>
           <w:i/>
         </w:rPr>
-        <w:t>x</w:t>
-      </w:r>
-      <w:r>
-        <w:rPr>
-          <w:rFonts w:ascii="Times" w:eastAsiaTheme="minorEastAsia" w:hAnsi="Times"/>
-          <w:i/>
-          <w:vertAlign w:val="superscript"/>
-        </w:rPr>
-        <w:t>4</w:t>
-      </w:r>
-      <w:r>
-        <w:rPr>
-          <w:rFonts w:ascii="Times" w:eastAsiaTheme="minorEastAsia" w:hAnsi="Times"/>
-          <w:i/>
-        </w:rPr>
         <w:t xml:space="preserve"> </w:t>
       </w:r>
       <w:r>
         <w:rPr>
           <w:rFonts w:ascii="Times" w:eastAsiaTheme="minorEastAsia" w:hAnsi="Times"/>
         </w:rPr>
-        <w:t>–</w:t>
-      </w:r>
-      <w:r>
-        <w:rPr>
-          <w:rFonts w:ascii="Times" w:eastAsiaTheme="minorEastAsia" w:hAnsi="Times"/>
-        </w:rPr>
-        <w:t xml:space="preserve"> (</w:t>
+        <w:t>– (</w:t>
       </w:r>
       <w:r>
         <w:rPr>
@@ -40406,13 +40349,7 @@
         <w:rPr>
           <w:rFonts w:ascii="Times" w:eastAsiaTheme="minorEastAsia" w:hAnsi="Times"/>
         </w:rPr>
-        <w:t>–</w:t>
-      </w:r>
-      <w:r>
-        <w:rPr>
-          <w:rFonts w:ascii="Times" w:eastAsiaTheme="minorEastAsia" w:hAnsi="Times"/>
-        </w:rPr>
-        <w:t xml:space="preserve"> (</w:t>
+        <w:t>– (</w:t>
       </w:r>
       <w:r>
         <w:rPr>
@@ -40504,13 +40441,7 @@
         <w:rPr>
           <w:rFonts w:ascii="Times" w:eastAsiaTheme="minorEastAsia" w:hAnsi="Times"/>
         </w:rPr>
-        <w:t>–</w:t>
-      </w:r>
-      <w:r>
-        <w:rPr>
-          <w:rFonts w:ascii="Times" w:eastAsiaTheme="minorEastAsia" w:hAnsi="Times"/>
-        </w:rPr>
-        <w:t xml:space="preserve"> </w:t>
+        <w:t xml:space="preserve">– </w:t>
       </w:r>
       <w:r>
         <w:rPr>
@@ -40523,13 +40454,7 @@
         <w:rPr>
           <w:rFonts w:ascii="Times" w:eastAsiaTheme="minorEastAsia" w:hAnsi="Times"/>
         </w:rPr>
-        <w:t>–</w:t>
-      </w:r>
-      <w:r>
-        <w:rPr>
-          <w:rFonts w:ascii="Times" w:eastAsiaTheme="minorEastAsia" w:hAnsi="Times"/>
-        </w:rPr>
-        <w:t xml:space="preserve"> 3) (2</w:t>
+        <w:t>– 3) (2</w:t>
       </w:r>
       <w:r>
         <w:rPr>
@@ -40559,8 +40484,6 @@
         </w:rPr>
         <w:t xml:space="preserve"> + 3) eliminación de paréntesis</w:t>
       </w:r>
-      <w:bookmarkStart w:id="0" w:name="_GoBack"/>
-      <w:bookmarkEnd w:id="0"/>
     </w:p>
     <w:p>
       <w:pPr>
@@ -42627,7 +42550,7 @@
         <w:rStyle w:val="Nmerodepgina"/>
         <w:noProof/>
       </w:rPr>
-      <w:t>24</w:t>
+      <w:t>8</w:t>
     </w:r>
     <w:r>
       <w:rPr>

</xml_diff>

<commit_message>
MA0804: Escaleta y manuscrito
</commit_message>
<xml_diff>
--- a/fuentes/contenidos/grado08/guion04/MA_08_04_CO.docx
+++ b/fuentes/contenidos/grado08/guion04/MA_08_04_CO.docx
@@ -845,10 +845,10 @@
                   <v:path o:extrusionok="f" gradientshapeok="t" o:connecttype="rect"/>
                   <o:lock v:ext="edit" aspectratio="t"/>
                 </v:shapetype>
-                <v:shape id="_x0000_i1025" type="#_x0000_t75" style="width:324pt;height:166.05pt" o:ole="">
+                <v:shape id="_x0000_i1025" type="#_x0000_t75" style="width:324pt;height:165.75pt" o:ole="">
                   <v:imagedata r:id="rId8" o:title=""/>
                 </v:shape>
-                <o:OLEObject Type="Embed" ProgID="PBrush" ShapeID="_x0000_i1025" DrawAspect="Content" ObjectID="_1509177494" r:id="rId9"/>
+                <o:OLEObject Type="Embed" ProgID="PBrush" ShapeID="_x0000_i1025" DrawAspect="Content" ObjectID="_1515415632" r:id="rId9"/>
               </w:object>
             </w:r>
           </w:p>
@@ -1279,10 +1279,10 @@
             </w:pPr>
             <w:r>
               <w:object w:dxaOrig="7995" w:dyaOrig="4005" w14:anchorId="7B574C6B">
-                <v:shape id="_x0000_i1026" type="#_x0000_t75" style="width:258.45pt;height:130.05pt" o:ole="">
+                <v:shape id="_x0000_i1026" type="#_x0000_t75" style="width:258.75pt;height:129.75pt" o:ole="">
                   <v:imagedata r:id="rId10" o:title=""/>
                 </v:shape>
-                <o:OLEObject Type="Embed" ProgID="PBrush" ShapeID="_x0000_i1026" DrawAspect="Content" ObjectID="_1509177495" r:id="rId11"/>
+                <o:OLEObject Type="Embed" ProgID="PBrush" ShapeID="_x0000_i1026" DrawAspect="Content" ObjectID="_1515415633" r:id="rId11"/>
               </w:object>
             </w:r>
           </w:p>
@@ -2493,10 +2493,10 @@
             </w:pPr>
             <w:r>
               <w:object w:dxaOrig="11117" w:dyaOrig="4051" w14:anchorId="2C87BB9C">
-                <v:shape id="_x0000_i1027" type="#_x0000_t75" style="width:290.7pt;height:102.1pt" o:ole="">
+                <v:shape id="_x0000_i1027" type="#_x0000_t75" style="width:291pt;height:102pt" o:ole="">
                   <v:imagedata r:id="rId12" o:title=""/>
                 </v:shape>
-                <o:OLEObject Type="Embed" ProgID="PBrush" ShapeID="_x0000_i1027" DrawAspect="Content" ObjectID="_1509177496" r:id="rId13"/>
+                <o:OLEObject Type="Embed" ProgID="PBrush" ShapeID="_x0000_i1027" DrawAspect="Content" ObjectID="_1515415634" r:id="rId13"/>
               </w:object>
             </w:r>
           </w:p>
@@ -4623,7 +4623,7 @@
                 <w:rFonts w:ascii="Times New Roman" w:hAnsi="Times New Roman" w:cs="Times New Roman"/>
                 <w:color w:val="000000"/>
               </w:rPr>
-              <w:t>Descomposición en factores</w:t>
+              <w:t>Factoriza monomios</w:t>
             </w:r>
           </w:p>
         </w:tc>
@@ -9861,6 +9861,336 @@
         <w:t>)</w:t>
       </w:r>
     </w:p>
+    <w:p>
+      <w:pPr>
+        <w:pStyle w:val="Prrafodelista"/>
+        <w:spacing w:line="276" w:lineRule="auto"/>
+        <w:jc w:val="center"/>
+        <w:rPr>
+          <w:rFonts w:ascii="Times" w:hAnsi="Times"/>
+        </w:rPr>
+      </w:pPr>
+    </w:p>
+    <w:p>
+      <w:pPr>
+        <w:pStyle w:val="Prrafodelista"/>
+        <w:spacing w:line="276" w:lineRule="auto"/>
+        <w:ind w:left="965"/>
+        <w:rPr>
+          <w:rFonts w:ascii="Times" w:eastAsiaTheme="minorEastAsia" w:hAnsi="Times"/>
+        </w:rPr>
+      </w:pPr>
+    </w:p>
+    <w:tbl>
+      <w:tblPr>
+        <w:tblStyle w:val="Tablaconcuadrcula"/>
+        <w:tblW w:w="0" w:type="auto"/>
+        <w:tblLook w:val="04A0" w:firstRow="1" w:lastRow="0" w:firstColumn="1" w:lastColumn="0" w:noHBand="0" w:noVBand="1"/>
+      </w:tblPr>
+      <w:tblGrid>
+        <w:gridCol w:w="2460"/>
+        <w:gridCol w:w="6368"/>
+      </w:tblGrid>
+      <w:tr>
+        <w:tc>
+          <w:tcPr>
+            <w:tcW w:w="8828" w:type="dxa"/>
+            <w:gridSpan w:val="2"/>
+            <w:shd w:val="clear" w:color="auto" w:fill="000000" w:themeFill="text1"/>
+          </w:tcPr>
+          <w:p>
+            <w:pPr>
+              <w:jc w:val="center"/>
+              <w:rPr>
+                <w:rFonts w:ascii="Times New Roman" w:hAnsi="Times New Roman" w:cs="Times New Roman"/>
+                <w:b/>
+                <w:color w:val="FFFFFF" w:themeColor="background1"/>
+              </w:rPr>
+            </w:pPr>
+            <w:r>
+              <w:rPr>
+                <w:rFonts w:ascii="Times New Roman" w:hAnsi="Times New Roman" w:cs="Times New Roman"/>
+                <w:b/>
+                <w:color w:val="FFFFFF" w:themeColor="background1"/>
+              </w:rPr>
+              <w:lastRenderedPageBreak/>
+              <w:t>Practica</w:t>
+            </w:r>
+            <w:r>
+              <w:rPr>
+                <w:rFonts w:ascii="Times New Roman" w:hAnsi="Times New Roman" w:cs="Times New Roman"/>
+                <w:b/>
+                <w:color w:val="FFFFFF" w:themeColor="background1"/>
+              </w:rPr>
+              <w:t>: recurso aprovechado</w:t>
+            </w:r>
+          </w:p>
+        </w:tc>
+      </w:tr>
+      <w:tr>
+        <w:tc>
+          <w:tcPr>
+            <w:tcW w:w="2460" w:type="dxa"/>
+          </w:tcPr>
+          <w:p>
+            <w:pPr>
+              <w:rPr>
+                <w:rFonts w:ascii="Times New Roman" w:hAnsi="Times New Roman" w:cs="Times New Roman"/>
+                <w:b/>
+                <w:color w:val="000000"/>
+                <w:sz w:val="18"/>
+                <w:szCs w:val="18"/>
+              </w:rPr>
+            </w:pPr>
+            <w:r>
+              <w:rPr>
+                <w:rFonts w:ascii="Times New Roman" w:hAnsi="Times New Roman" w:cs="Times New Roman"/>
+                <w:b/>
+                <w:color w:val="000000"/>
+                <w:sz w:val="18"/>
+                <w:szCs w:val="18"/>
+              </w:rPr>
+              <w:t>Código</w:t>
+            </w:r>
+          </w:p>
+        </w:tc>
+        <w:tc>
+          <w:tcPr>
+            <w:tcW w:w="6368" w:type="dxa"/>
+          </w:tcPr>
+          <w:p>
+            <w:pPr>
+              <w:rPr>
+                <w:rFonts w:ascii="Times New Roman" w:hAnsi="Times New Roman" w:cs="Times New Roman"/>
+                <w:b/>
+                <w:color w:val="000000"/>
+                <w:sz w:val="18"/>
+                <w:szCs w:val="18"/>
+              </w:rPr>
+            </w:pPr>
+            <w:r>
+              <w:rPr>
+                <w:rFonts w:ascii="Times New Roman" w:hAnsi="Times New Roman" w:cs="Times New Roman"/>
+                <w:color w:val="000000"/>
+              </w:rPr>
+              <w:t>MA_08_04_CO_REC40</w:t>
+            </w:r>
+          </w:p>
+        </w:tc>
+      </w:tr>
+      <w:tr>
+        <w:tc>
+          <w:tcPr>
+            <w:tcW w:w="2460" w:type="dxa"/>
+          </w:tcPr>
+          <w:p>
+            <w:pPr>
+              <w:rPr>
+                <w:rFonts w:ascii="Times New Roman" w:hAnsi="Times New Roman" w:cs="Times New Roman"/>
+                <w:color w:val="000000"/>
+              </w:rPr>
+            </w:pPr>
+            <w:r>
+              <w:rPr>
+                <w:rFonts w:ascii="Times New Roman" w:hAnsi="Times New Roman" w:cs="Times New Roman"/>
+                <w:b/>
+                <w:color w:val="000000"/>
+                <w:sz w:val="18"/>
+                <w:szCs w:val="18"/>
+              </w:rPr>
+              <w:t>Ubicación en Aula Planeta</w:t>
+            </w:r>
+          </w:p>
+        </w:tc>
+        <w:tc>
+          <w:tcPr>
+            <w:tcW w:w="6368" w:type="dxa"/>
+          </w:tcPr>
+          <w:p>
+            <w:pPr>
+              <w:rPr>
+                <w:rFonts w:ascii="Times New Roman" w:hAnsi="Times New Roman" w:cs="Times New Roman"/>
+                <w:color w:val="000000"/>
+              </w:rPr>
+            </w:pPr>
+            <w:r>
+              <w:rPr>
+                <w:rFonts w:ascii="Times New Roman" w:hAnsi="Times New Roman" w:cs="Times New Roman"/>
+                <w:color w:val="000000"/>
+              </w:rPr>
+              <w:t>2° ESO-Matemáticas-álgebra- Practica la extracción del factor común_MT_08_03</w:t>
+            </w:r>
+          </w:p>
+        </w:tc>
+      </w:tr>
+      <w:tr>
+        <w:tc>
+          <w:tcPr>
+            <w:tcW w:w="2460" w:type="dxa"/>
+          </w:tcPr>
+          <w:p>
+            <w:pPr>
+              <w:rPr>
+                <w:rFonts w:ascii="Times New Roman" w:hAnsi="Times New Roman" w:cs="Times New Roman"/>
+                <w:color w:val="000000"/>
+              </w:rPr>
+            </w:pPr>
+            <w:r>
+              <w:rPr>
+                <w:rFonts w:ascii="Times New Roman" w:hAnsi="Times New Roman" w:cs="Times New Roman"/>
+                <w:b/>
+                <w:color w:val="000000"/>
+                <w:sz w:val="18"/>
+                <w:szCs w:val="18"/>
+              </w:rPr>
+              <w:t>Cambio (descripción o capturas de pantallas)</w:t>
+            </w:r>
+          </w:p>
+        </w:tc>
+        <w:tc>
+          <w:tcPr>
+            <w:tcW w:w="6368" w:type="dxa"/>
+          </w:tcPr>
+          <w:p>
+            <w:pPr>
+              <w:rPr>
+                <w:rFonts w:ascii="Times New Roman" w:hAnsi="Times New Roman" w:cs="Times New Roman"/>
+                <w:color w:val="000000"/>
+              </w:rPr>
+            </w:pPr>
+          </w:p>
+          <w:p>
+            <w:pPr>
+              <w:rPr>
+                <w:rFonts w:ascii="Times New Roman" w:hAnsi="Times New Roman" w:cs="Times New Roman"/>
+                <w:color w:val="000000"/>
+              </w:rPr>
+            </w:pPr>
+          </w:p>
+        </w:tc>
+      </w:tr>
+      <w:tr>
+        <w:tc>
+          <w:tcPr>
+            <w:tcW w:w="2460" w:type="dxa"/>
+          </w:tcPr>
+          <w:p>
+            <w:pPr>
+              <w:rPr>
+                <w:rFonts w:ascii="Times New Roman" w:hAnsi="Times New Roman" w:cs="Times New Roman"/>
+                <w:b/>
+                <w:color w:val="000000"/>
+                <w:sz w:val="18"/>
+                <w:szCs w:val="18"/>
+              </w:rPr>
+            </w:pPr>
+            <w:r>
+              <w:rPr>
+                <w:rFonts w:ascii="Times New Roman" w:hAnsi="Times New Roman" w:cs="Times New Roman"/>
+                <w:b/>
+                <w:color w:val="000000"/>
+                <w:sz w:val="18"/>
+                <w:szCs w:val="18"/>
+              </w:rPr>
+              <w:t>Título</w:t>
+            </w:r>
+          </w:p>
+        </w:tc>
+        <w:tc>
+          <w:tcPr>
+            <w:tcW w:w="6368" w:type="dxa"/>
+          </w:tcPr>
+          <w:p>
+            <w:pPr>
+              <w:rPr>
+                <w:rFonts w:ascii="Times New Roman" w:hAnsi="Times New Roman" w:cs="Times New Roman"/>
+                <w:color w:val="000000"/>
+              </w:rPr>
+            </w:pPr>
+            <w:r>
+              <w:rPr>
+                <w:rFonts w:ascii="Times New Roman" w:hAnsi="Times New Roman" w:cs="Times New Roman"/>
+                <w:color w:val="000000"/>
+              </w:rPr>
+              <w:t>Factoriza</w:t>
+            </w:r>
+            <w:r>
+              <w:rPr>
+                <w:rFonts w:ascii="Times New Roman" w:hAnsi="Times New Roman" w:cs="Times New Roman"/>
+                <w:color w:val="000000"/>
+              </w:rPr>
+              <w:t xml:space="preserve"> encontrando el</w:t>
+            </w:r>
+            <w:r>
+              <w:rPr>
+                <w:rFonts w:ascii="Times New Roman" w:hAnsi="Times New Roman" w:cs="Times New Roman"/>
+                <w:color w:val="000000"/>
+              </w:rPr>
+              <w:t xml:space="preserve"> factor común</w:t>
+            </w:r>
+            <w:bookmarkStart w:id="0" w:name="_GoBack"/>
+            <w:bookmarkEnd w:id="0"/>
+          </w:p>
+        </w:tc>
+      </w:tr>
+      <w:tr>
+        <w:tc>
+          <w:tcPr>
+            <w:tcW w:w="2460" w:type="dxa"/>
+          </w:tcPr>
+          <w:p>
+            <w:pPr>
+              <w:rPr>
+                <w:rFonts w:ascii="Times New Roman" w:hAnsi="Times New Roman" w:cs="Times New Roman"/>
+                <w:b/>
+                <w:color w:val="000000"/>
+                <w:sz w:val="18"/>
+                <w:szCs w:val="18"/>
+              </w:rPr>
+            </w:pPr>
+            <w:r>
+              <w:rPr>
+                <w:rFonts w:ascii="Times New Roman" w:hAnsi="Times New Roman" w:cs="Times New Roman"/>
+                <w:b/>
+                <w:color w:val="000000"/>
+                <w:sz w:val="18"/>
+                <w:szCs w:val="18"/>
+              </w:rPr>
+              <w:t>Descripción</w:t>
+            </w:r>
+          </w:p>
+        </w:tc>
+        <w:tc>
+          <w:tcPr>
+            <w:tcW w:w="6368" w:type="dxa"/>
+          </w:tcPr>
+          <w:p>
+            <w:pPr>
+              <w:rPr>
+                <w:rFonts w:ascii="Times New Roman" w:hAnsi="Times New Roman" w:cs="Times New Roman"/>
+              </w:rPr>
+            </w:pPr>
+            <w:r>
+              <w:rPr>
+                <w:rFonts w:ascii="Times New Roman" w:hAnsi="Times New Roman" w:cs="Times New Roman"/>
+                <w:color w:val="000000"/>
+              </w:rPr>
+              <w:t>Ejercicios para practicar la extracción de un monomio como  factor común</w:t>
+            </w:r>
+          </w:p>
+        </w:tc>
+      </w:tr>
+    </w:tbl>
+    <w:p>
+      <w:pPr>
+        <w:pStyle w:val="Prrafodelista"/>
+        <w:spacing w:line="276" w:lineRule="auto"/>
+        <w:jc w:val="center"/>
+        <w:rPr>
+          <w:rFonts w:ascii="Times" w:hAnsi="Times"/>
+        </w:rPr>
+      </w:pPr>
+    </w:p>
     <w:tbl>
       <w:tblPr>
         <w:tblStyle w:val="Tablaconcuadrcula"/>
@@ -9969,7 +10299,6 @@
                 <w:sz w:val="18"/>
                 <w:szCs w:val="18"/>
               </w:rPr>
-              <w:lastRenderedPageBreak/>
               <w:t>Título</w:t>
             </w:r>
           </w:p>
@@ -10057,9 +10386,212 @@
     </w:tbl>
     <w:p>
       <w:pPr>
-        <w:spacing w:line="276" w:lineRule="auto"/>
-        <w:rPr>
-          <w:rFonts w:ascii="Times" w:eastAsiaTheme="minorEastAsia" w:hAnsi="Times"/>
+        <w:spacing w:after="0"/>
+        <w:rPr>
+          <w:rFonts w:ascii="Times New Roman" w:eastAsiaTheme="minorEastAsia" w:hAnsi="Times New Roman" w:cs="Times New Roman"/>
+          <w:color w:val="000000"/>
+        </w:rPr>
+      </w:pPr>
+    </w:p>
+    <w:tbl>
+      <w:tblPr>
+        <w:tblStyle w:val="Tablaconcuadrcula"/>
+        <w:tblW w:w="0" w:type="auto"/>
+        <w:tblLook w:val="04A0" w:firstRow="1" w:lastRow="0" w:firstColumn="1" w:lastColumn="0" w:noHBand="0" w:noVBand="1"/>
+      </w:tblPr>
+      <w:tblGrid>
+        <w:gridCol w:w="2464"/>
+        <w:gridCol w:w="6364"/>
+      </w:tblGrid>
+      <w:tr>
+        <w:tc>
+          <w:tcPr>
+            <w:tcW w:w="9033" w:type="dxa"/>
+            <w:gridSpan w:val="2"/>
+            <w:shd w:val="clear" w:color="auto" w:fill="000000" w:themeFill="text1"/>
+          </w:tcPr>
+          <w:p>
+            <w:pPr>
+              <w:jc w:val="center"/>
+              <w:rPr>
+                <w:rFonts w:ascii="Times New Roman" w:hAnsi="Times New Roman" w:cs="Times New Roman"/>
+                <w:b/>
+                <w:color w:val="FFFFFF" w:themeColor="background1"/>
+              </w:rPr>
+            </w:pPr>
+            <w:r>
+              <w:rPr>
+                <w:rFonts w:ascii="Times New Roman" w:hAnsi="Times New Roman" w:cs="Times New Roman"/>
+                <w:b/>
+                <w:color w:val="FFFFFF" w:themeColor="background1"/>
+              </w:rPr>
+              <w:t>Practica: recurso nuevo</w:t>
+            </w:r>
+          </w:p>
+        </w:tc>
+      </w:tr>
+      <w:tr>
+        <w:tc>
+          <w:tcPr>
+            <w:tcW w:w="2518" w:type="dxa"/>
+          </w:tcPr>
+          <w:p>
+            <w:pPr>
+              <w:rPr>
+                <w:rFonts w:ascii="Times New Roman" w:hAnsi="Times New Roman" w:cs="Times New Roman"/>
+                <w:b/>
+                <w:color w:val="000000"/>
+                <w:sz w:val="18"/>
+                <w:szCs w:val="18"/>
+              </w:rPr>
+            </w:pPr>
+            <w:r>
+              <w:rPr>
+                <w:rFonts w:ascii="Times New Roman" w:hAnsi="Times New Roman" w:cs="Times New Roman"/>
+                <w:b/>
+                <w:color w:val="000000"/>
+                <w:sz w:val="18"/>
+                <w:szCs w:val="18"/>
+              </w:rPr>
+              <w:t>Código</w:t>
+            </w:r>
+          </w:p>
+        </w:tc>
+        <w:tc>
+          <w:tcPr>
+            <w:tcW w:w="6515" w:type="dxa"/>
+          </w:tcPr>
+          <w:p>
+            <w:pPr>
+              <w:rPr>
+                <w:rFonts w:ascii="Times New Roman" w:hAnsi="Times New Roman" w:cs="Times New Roman"/>
+                <w:b/>
+                <w:color w:val="000000"/>
+                <w:sz w:val="18"/>
+                <w:szCs w:val="18"/>
+              </w:rPr>
+            </w:pPr>
+            <w:r>
+              <w:rPr>
+                <w:rFonts w:ascii="Times New Roman" w:hAnsi="Times New Roman" w:cs="Times New Roman"/>
+                <w:color w:val="000000"/>
+              </w:rPr>
+              <w:t>MA_08_04_CO_REC70</w:t>
+            </w:r>
+          </w:p>
+        </w:tc>
+      </w:tr>
+      <w:tr>
+        <w:tc>
+          <w:tcPr>
+            <w:tcW w:w="2518" w:type="dxa"/>
+          </w:tcPr>
+          <w:p>
+            <w:pPr>
+              <w:rPr>
+                <w:rFonts w:ascii="Times New Roman" w:hAnsi="Times New Roman" w:cs="Times New Roman"/>
+                <w:color w:val="000000"/>
+              </w:rPr>
+            </w:pPr>
+            <w:r>
+              <w:rPr>
+                <w:rFonts w:ascii="Times New Roman" w:hAnsi="Times New Roman" w:cs="Times New Roman"/>
+                <w:b/>
+                <w:color w:val="000000"/>
+                <w:sz w:val="18"/>
+                <w:szCs w:val="18"/>
+              </w:rPr>
+              <w:t>Título</w:t>
+            </w:r>
+          </w:p>
+        </w:tc>
+        <w:tc>
+          <w:tcPr>
+            <w:tcW w:w="6515" w:type="dxa"/>
+          </w:tcPr>
+          <w:p>
+            <w:pPr>
+              <w:rPr>
+                <w:rFonts w:ascii="Times New Roman" w:hAnsi="Times New Roman" w:cs="Times New Roman"/>
+                <w:color w:val="000000"/>
+              </w:rPr>
+            </w:pPr>
+            <w:r>
+              <w:rPr>
+                <w:rFonts w:ascii="Times New Roman" w:hAnsi="Times New Roman" w:cs="Times New Roman"/>
+                <w:color w:val="000000"/>
+              </w:rPr>
+              <w:t>Aplica</w:t>
+            </w:r>
+            <w:r>
+              <w:rPr>
+                <w:rFonts w:ascii="Times New Roman" w:hAnsi="Times New Roman" w:cs="Times New Roman"/>
+                <w:color w:val="000000"/>
+              </w:rPr>
+              <w:t xml:space="preserve"> </w:t>
+            </w:r>
+            <w:r>
+              <w:rPr>
+                <w:rFonts w:ascii="Times New Roman" w:hAnsi="Times New Roman" w:cs="Times New Roman"/>
+                <w:color w:val="000000"/>
+              </w:rPr>
+              <w:t>el factor común para monomios</w:t>
+            </w:r>
+          </w:p>
+        </w:tc>
+      </w:tr>
+      <w:tr>
+        <w:tc>
+          <w:tcPr>
+            <w:tcW w:w="2518" w:type="dxa"/>
+          </w:tcPr>
+          <w:p>
+            <w:pPr>
+              <w:rPr>
+                <w:rFonts w:ascii="Times New Roman" w:hAnsi="Times New Roman" w:cs="Times New Roman"/>
+                <w:color w:val="000000"/>
+              </w:rPr>
+            </w:pPr>
+            <w:r>
+              <w:rPr>
+                <w:rFonts w:ascii="Times New Roman" w:hAnsi="Times New Roman" w:cs="Times New Roman"/>
+                <w:b/>
+                <w:color w:val="000000"/>
+                <w:sz w:val="18"/>
+                <w:szCs w:val="18"/>
+              </w:rPr>
+              <w:t>Descripción</w:t>
+            </w:r>
+          </w:p>
+        </w:tc>
+        <w:tc>
+          <w:tcPr>
+            <w:tcW w:w="6515" w:type="dxa"/>
+          </w:tcPr>
+          <w:p>
+            <w:pPr>
+              <w:rPr>
+                <w:rFonts w:ascii="Times New Roman" w:hAnsi="Times New Roman" w:cs="Times New Roman"/>
+                <w:color w:val="000000"/>
+              </w:rPr>
+            </w:pPr>
+            <w:r>
+              <w:rPr>
+                <w:rFonts w:ascii="Times New Roman" w:hAnsi="Times New Roman" w:cs="Times New Roman"/>
+                <w:color w:val="000000"/>
+              </w:rPr>
+              <w:t>Actividades en donde se aplica el concepto de factor común entre monomios</w:t>
+            </w:r>
+          </w:p>
+        </w:tc>
+      </w:tr>
+    </w:tbl>
+    <w:p>
+      <w:pPr>
+        <w:spacing w:after="0"/>
+        <w:rPr>
+          <w:rFonts w:ascii="Times New Roman" w:eastAsiaTheme="minorEastAsia" w:hAnsi="Times New Roman" w:cs="Times New Roman"/>
+          <w:color w:val="000000"/>
         </w:rPr>
       </w:pPr>
     </w:p>
@@ -10244,510 +10776,6 @@
     </w:tbl>
     <w:p>
       <w:pPr>
-        <w:pStyle w:val="Prrafodelista"/>
-        <w:spacing w:line="276" w:lineRule="auto"/>
-        <w:ind w:left="965"/>
-        <w:rPr>
-          <w:rFonts w:ascii="Times" w:eastAsiaTheme="minorEastAsia" w:hAnsi="Times"/>
-        </w:rPr>
-      </w:pPr>
-    </w:p>
-    <w:tbl>
-      <w:tblPr>
-        <w:tblStyle w:val="Tablaconcuadrcula"/>
-        <w:tblW w:w="0" w:type="auto"/>
-        <w:tblLook w:val="04A0" w:firstRow="1" w:lastRow="0" w:firstColumn="1" w:lastColumn="0" w:noHBand="0" w:noVBand="1"/>
-      </w:tblPr>
-      <w:tblGrid>
-        <w:gridCol w:w="2460"/>
-        <w:gridCol w:w="6368"/>
-      </w:tblGrid>
-      <w:tr>
-        <w:tc>
-          <w:tcPr>
-            <w:tcW w:w="8828" w:type="dxa"/>
-            <w:gridSpan w:val="2"/>
-            <w:shd w:val="clear" w:color="auto" w:fill="000000" w:themeFill="text1"/>
-          </w:tcPr>
-          <w:p>
-            <w:pPr>
-              <w:jc w:val="center"/>
-              <w:rPr>
-                <w:rFonts w:ascii="Times New Roman" w:hAnsi="Times New Roman" w:cs="Times New Roman"/>
-                <w:b/>
-                <w:color w:val="FFFFFF" w:themeColor="background1"/>
-              </w:rPr>
-            </w:pPr>
-            <w:r>
-              <w:rPr>
-                <w:rFonts w:ascii="Times New Roman" w:hAnsi="Times New Roman" w:cs="Times New Roman"/>
-                <w:b/>
-                <w:color w:val="FFFFFF" w:themeColor="background1"/>
-              </w:rPr>
-              <w:t>Practica</w:t>
-            </w:r>
-            <w:r>
-              <w:rPr>
-                <w:rFonts w:ascii="Times New Roman" w:hAnsi="Times New Roman" w:cs="Times New Roman"/>
-                <w:b/>
-                <w:color w:val="FFFFFF" w:themeColor="background1"/>
-              </w:rPr>
-              <w:t>: recurso aprovechado</w:t>
-            </w:r>
-          </w:p>
-        </w:tc>
-      </w:tr>
-      <w:tr>
-        <w:tc>
-          <w:tcPr>
-            <w:tcW w:w="2460" w:type="dxa"/>
-          </w:tcPr>
-          <w:p>
-            <w:pPr>
-              <w:rPr>
-                <w:rFonts w:ascii="Times New Roman" w:hAnsi="Times New Roman" w:cs="Times New Roman"/>
-                <w:b/>
-                <w:color w:val="000000"/>
-                <w:sz w:val="18"/>
-                <w:szCs w:val="18"/>
-              </w:rPr>
-            </w:pPr>
-            <w:r>
-              <w:rPr>
-                <w:rFonts w:ascii="Times New Roman" w:hAnsi="Times New Roman" w:cs="Times New Roman"/>
-                <w:b/>
-                <w:color w:val="000000"/>
-                <w:sz w:val="18"/>
-                <w:szCs w:val="18"/>
-              </w:rPr>
-              <w:t>Código</w:t>
-            </w:r>
-          </w:p>
-        </w:tc>
-        <w:tc>
-          <w:tcPr>
-            <w:tcW w:w="6368" w:type="dxa"/>
-          </w:tcPr>
-          <w:p>
-            <w:pPr>
-              <w:rPr>
-                <w:rFonts w:ascii="Times New Roman" w:hAnsi="Times New Roman" w:cs="Times New Roman"/>
-                <w:b/>
-                <w:color w:val="000000"/>
-                <w:sz w:val="18"/>
-                <w:szCs w:val="18"/>
-              </w:rPr>
-            </w:pPr>
-            <w:r>
-              <w:rPr>
-                <w:rFonts w:ascii="Times New Roman" w:hAnsi="Times New Roman" w:cs="Times New Roman"/>
-                <w:color w:val="000000"/>
-              </w:rPr>
-              <w:t>MA_08_04_CO_REC4</w:t>
-            </w:r>
-            <w:r>
-              <w:rPr>
-                <w:rFonts w:ascii="Times New Roman" w:hAnsi="Times New Roman" w:cs="Times New Roman"/>
-                <w:color w:val="000000"/>
-              </w:rPr>
-              <w:t>0</w:t>
-            </w:r>
-          </w:p>
-        </w:tc>
-      </w:tr>
-      <w:tr>
-        <w:tc>
-          <w:tcPr>
-            <w:tcW w:w="2460" w:type="dxa"/>
-          </w:tcPr>
-          <w:p>
-            <w:pPr>
-              <w:rPr>
-                <w:rFonts w:ascii="Times New Roman" w:hAnsi="Times New Roman" w:cs="Times New Roman"/>
-                <w:color w:val="000000"/>
-              </w:rPr>
-            </w:pPr>
-            <w:r>
-              <w:rPr>
-                <w:rFonts w:ascii="Times New Roman" w:hAnsi="Times New Roman" w:cs="Times New Roman"/>
-                <w:b/>
-                <w:color w:val="000000"/>
-                <w:sz w:val="18"/>
-                <w:szCs w:val="18"/>
-              </w:rPr>
-              <w:t>Ubicación en Aula Planeta</w:t>
-            </w:r>
-          </w:p>
-        </w:tc>
-        <w:tc>
-          <w:tcPr>
-            <w:tcW w:w="6368" w:type="dxa"/>
-          </w:tcPr>
-          <w:p>
-            <w:pPr>
-              <w:rPr>
-                <w:rFonts w:ascii="Times New Roman" w:hAnsi="Times New Roman" w:cs="Times New Roman"/>
-                <w:color w:val="000000"/>
-              </w:rPr>
-            </w:pPr>
-            <w:r>
-              <w:rPr>
-                <w:rFonts w:ascii="Times New Roman" w:hAnsi="Times New Roman" w:cs="Times New Roman"/>
-                <w:color w:val="000000"/>
-              </w:rPr>
-              <w:t>2° ESO-Matemáticas-álgebra-</w:t>
-            </w:r>
-            <w:r>
-              <w:rPr>
-                <w:rFonts w:ascii="Times New Roman" w:hAnsi="Times New Roman" w:cs="Times New Roman"/>
-                <w:color w:val="000000"/>
-              </w:rPr>
-              <w:t xml:space="preserve"> Practica la extracción del factor común_MT_08_03</w:t>
-            </w:r>
-          </w:p>
-        </w:tc>
-      </w:tr>
-      <w:tr>
-        <w:tc>
-          <w:tcPr>
-            <w:tcW w:w="2460" w:type="dxa"/>
-          </w:tcPr>
-          <w:p>
-            <w:pPr>
-              <w:rPr>
-                <w:rFonts w:ascii="Times New Roman" w:hAnsi="Times New Roman" w:cs="Times New Roman"/>
-                <w:color w:val="000000"/>
-              </w:rPr>
-            </w:pPr>
-            <w:r>
-              <w:rPr>
-                <w:rFonts w:ascii="Times New Roman" w:hAnsi="Times New Roman" w:cs="Times New Roman"/>
-                <w:b/>
-                <w:color w:val="000000"/>
-                <w:sz w:val="18"/>
-                <w:szCs w:val="18"/>
-              </w:rPr>
-              <w:t>Cambio (descripción o capturas de pantallas)</w:t>
-            </w:r>
-          </w:p>
-        </w:tc>
-        <w:tc>
-          <w:tcPr>
-            <w:tcW w:w="6368" w:type="dxa"/>
-          </w:tcPr>
-          <w:p>
-            <w:pPr>
-              <w:rPr>
-                <w:rFonts w:ascii="Times New Roman" w:hAnsi="Times New Roman" w:cs="Times New Roman"/>
-                <w:color w:val="000000"/>
-              </w:rPr>
-            </w:pPr>
-          </w:p>
-          <w:p>
-            <w:pPr>
-              <w:rPr>
-                <w:rFonts w:ascii="Times New Roman" w:hAnsi="Times New Roman" w:cs="Times New Roman"/>
-                <w:color w:val="000000"/>
-              </w:rPr>
-            </w:pPr>
-          </w:p>
-        </w:tc>
-      </w:tr>
-      <w:tr>
-        <w:tc>
-          <w:tcPr>
-            <w:tcW w:w="2460" w:type="dxa"/>
-          </w:tcPr>
-          <w:p>
-            <w:pPr>
-              <w:rPr>
-                <w:rFonts w:ascii="Times New Roman" w:hAnsi="Times New Roman" w:cs="Times New Roman"/>
-                <w:b/>
-                <w:color w:val="000000"/>
-                <w:sz w:val="18"/>
-                <w:szCs w:val="18"/>
-              </w:rPr>
-            </w:pPr>
-            <w:r>
-              <w:rPr>
-                <w:rFonts w:ascii="Times New Roman" w:hAnsi="Times New Roman" w:cs="Times New Roman"/>
-                <w:b/>
-                <w:color w:val="000000"/>
-                <w:sz w:val="18"/>
-                <w:szCs w:val="18"/>
-              </w:rPr>
-              <w:t>Título</w:t>
-            </w:r>
-          </w:p>
-        </w:tc>
-        <w:tc>
-          <w:tcPr>
-            <w:tcW w:w="6368" w:type="dxa"/>
-          </w:tcPr>
-          <w:p>
-            <w:pPr>
-              <w:rPr>
-                <w:rFonts w:ascii="Times New Roman" w:hAnsi="Times New Roman" w:cs="Times New Roman"/>
-                <w:color w:val="000000"/>
-              </w:rPr>
-            </w:pPr>
-            <w:r>
-              <w:rPr>
-                <w:rFonts w:ascii="Times New Roman" w:hAnsi="Times New Roman" w:cs="Times New Roman"/>
-                <w:color w:val="000000"/>
-              </w:rPr>
-              <w:t>Factorización por factor común</w:t>
-            </w:r>
-          </w:p>
-        </w:tc>
-      </w:tr>
-      <w:tr>
-        <w:tc>
-          <w:tcPr>
-            <w:tcW w:w="2460" w:type="dxa"/>
-          </w:tcPr>
-          <w:p>
-            <w:pPr>
-              <w:rPr>
-                <w:rFonts w:ascii="Times New Roman" w:hAnsi="Times New Roman" w:cs="Times New Roman"/>
-                <w:b/>
-                <w:color w:val="000000"/>
-                <w:sz w:val="18"/>
-                <w:szCs w:val="18"/>
-              </w:rPr>
-            </w:pPr>
-            <w:r>
-              <w:rPr>
-                <w:rFonts w:ascii="Times New Roman" w:hAnsi="Times New Roman" w:cs="Times New Roman"/>
-                <w:b/>
-                <w:color w:val="000000"/>
-                <w:sz w:val="18"/>
-                <w:szCs w:val="18"/>
-              </w:rPr>
-              <w:t>Descripción</w:t>
-            </w:r>
-          </w:p>
-        </w:tc>
-        <w:tc>
-          <w:tcPr>
-            <w:tcW w:w="6368" w:type="dxa"/>
-          </w:tcPr>
-          <w:p>
-            <w:pPr>
-              <w:rPr>
-                <w:rFonts w:ascii="Times New Roman" w:hAnsi="Times New Roman" w:cs="Times New Roman"/>
-              </w:rPr>
-            </w:pPr>
-            <w:r>
-              <w:rPr>
-                <w:rFonts w:ascii="Times New Roman" w:hAnsi="Times New Roman" w:cs="Times New Roman"/>
-                <w:color w:val="000000"/>
-              </w:rPr>
-              <w:t>Ejercicios para practicar la extracción de un monomio como  factor común</w:t>
-            </w:r>
-          </w:p>
-        </w:tc>
-      </w:tr>
-    </w:tbl>
-    <w:p>
-      <w:pPr>
-        <w:spacing w:after="0"/>
-        <w:rPr>
-          <w:rFonts w:ascii="Times New Roman" w:eastAsiaTheme="minorEastAsia" w:hAnsi="Times New Roman" w:cs="Times New Roman"/>
-          <w:color w:val="000000"/>
-        </w:rPr>
-      </w:pPr>
-    </w:p>
-    <w:p>
-      <w:pPr>
-        <w:spacing w:after="0"/>
-        <w:rPr>
-          <w:rFonts w:ascii="Times New Roman" w:eastAsiaTheme="minorEastAsia" w:hAnsi="Times New Roman" w:cs="Times New Roman"/>
-          <w:color w:val="000000"/>
-        </w:rPr>
-      </w:pPr>
-    </w:p>
-    <w:tbl>
-      <w:tblPr>
-        <w:tblStyle w:val="Tablaconcuadrcula"/>
-        <w:tblW w:w="0" w:type="auto"/>
-        <w:tblLook w:val="04A0" w:firstRow="1" w:lastRow="0" w:firstColumn="1" w:lastColumn="0" w:noHBand="0" w:noVBand="1"/>
-      </w:tblPr>
-      <w:tblGrid>
-        <w:gridCol w:w="2464"/>
-        <w:gridCol w:w="6364"/>
-      </w:tblGrid>
-      <w:tr>
-        <w:tc>
-          <w:tcPr>
-            <w:tcW w:w="9033" w:type="dxa"/>
-            <w:gridSpan w:val="2"/>
-            <w:shd w:val="clear" w:color="auto" w:fill="000000" w:themeFill="text1"/>
-          </w:tcPr>
-          <w:p>
-            <w:pPr>
-              <w:jc w:val="center"/>
-              <w:rPr>
-                <w:rFonts w:ascii="Times New Roman" w:hAnsi="Times New Roman" w:cs="Times New Roman"/>
-                <w:b/>
-                <w:color w:val="FFFFFF" w:themeColor="background1"/>
-              </w:rPr>
-            </w:pPr>
-            <w:r>
-              <w:rPr>
-                <w:rFonts w:ascii="Times New Roman" w:hAnsi="Times New Roman" w:cs="Times New Roman"/>
-                <w:b/>
-                <w:color w:val="FFFFFF" w:themeColor="background1"/>
-              </w:rPr>
-              <w:t>Practica: recurso nuevo</w:t>
-            </w:r>
-          </w:p>
-        </w:tc>
-      </w:tr>
-      <w:tr>
-        <w:tc>
-          <w:tcPr>
-            <w:tcW w:w="2518" w:type="dxa"/>
-          </w:tcPr>
-          <w:p>
-            <w:pPr>
-              <w:rPr>
-                <w:rFonts w:ascii="Times New Roman" w:hAnsi="Times New Roman" w:cs="Times New Roman"/>
-                <w:b/>
-                <w:color w:val="000000"/>
-                <w:sz w:val="18"/>
-                <w:szCs w:val="18"/>
-              </w:rPr>
-            </w:pPr>
-            <w:r>
-              <w:rPr>
-                <w:rFonts w:ascii="Times New Roman" w:hAnsi="Times New Roman" w:cs="Times New Roman"/>
-                <w:b/>
-                <w:color w:val="000000"/>
-                <w:sz w:val="18"/>
-                <w:szCs w:val="18"/>
-              </w:rPr>
-              <w:t>Código</w:t>
-            </w:r>
-          </w:p>
-        </w:tc>
-        <w:tc>
-          <w:tcPr>
-            <w:tcW w:w="6515" w:type="dxa"/>
-          </w:tcPr>
-          <w:p>
-            <w:pPr>
-              <w:rPr>
-                <w:rFonts w:ascii="Times New Roman" w:hAnsi="Times New Roman" w:cs="Times New Roman"/>
-                <w:b/>
-                <w:color w:val="000000"/>
-                <w:sz w:val="18"/>
-                <w:szCs w:val="18"/>
-              </w:rPr>
-            </w:pPr>
-            <w:r>
-              <w:rPr>
-                <w:rFonts w:ascii="Times New Roman" w:hAnsi="Times New Roman" w:cs="Times New Roman"/>
-                <w:color w:val="000000"/>
-              </w:rPr>
-              <w:t>MA_08_04_CO_REC70</w:t>
-            </w:r>
-          </w:p>
-        </w:tc>
-      </w:tr>
-      <w:tr>
-        <w:tc>
-          <w:tcPr>
-            <w:tcW w:w="2518" w:type="dxa"/>
-          </w:tcPr>
-          <w:p>
-            <w:pPr>
-              <w:rPr>
-                <w:rFonts w:ascii="Times New Roman" w:hAnsi="Times New Roman" w:cs="Times New Roman"/>
-                <w:color w:val="000000"/>
-              </w:rPr>
-            </w:pPr>
-            <w:r>
-              <w:rPr>
-                <w:rFonts w:ascii="Times New Roman" w:hAnsi="Times New Roman" w:cs="Times New Roman"/>
-                <w:b/>
-                <w:color w:val="000000"/>
-                <w:sz w:val="18"/>
-                <w:szCs w:val="18"/>
-              </w:rPr>
-              <w:t>Título</w:t>
-            </w:r>
-          </w:p>
-        </w:tc>
-        <w:tc>
-          <w:tcPr>
-            <w:tcW w:w="6515" w:type="dxa"/>
-          </w:tcPr>
-          <w:p>
-            <w:pPr>
-              <w:rPr>
-                <w:rFonts w:ascii="Times New Roman" w:hAnsi="Times New Roman" w:cs="Times New Roman"/>
-                <w:color w:val="000000"/>
-              </w:rPr>
-            </w:pPr>
-            <w:r>
-              <w:rPr>
-                <w:rFonts w:ascii="Times New Roman" w:hAnsi="Times New Roman" w:cs="Times New Roman"/>
-                <w:color w:val="000000"/>
-              </w:rPr>
-              <w:t>Aplicación del factor común para monomios</w:t>
-            </w:r>
-          </w:p>
-        </w:tc>
-      </w:tr>
-      <w:tr>
-        <w:tc>
-          <w:tcPr>
-            <w:tcW w:w="2518" w:type="dxa"/>
-          </w:tcPr>
-          <w:p>
-            <w:pPr>
-              <w:rPr>
-                <w:rFonts w:ascii="Times New Roman" w:hAnsi="Times New Roman" w:cs="Times New Roman"/>
-                <w:color w:val="000000"/>
-              </w:rPr>
-            </w:pPr>
-            <w:r>
-              <w:rPr>
-                <w:rFonts w:ascii="Times New Roman" w:hAnsi="Times New Roman" w:cs="Times New Roman"/>
-                <w:b/>
-                <w:color w:val="000000"/>
-                <w:sz w:val="18"/>
-                <w:szCs w:val="18"/>
-              </w:rPr>
-              <w:t>Descripción</w:t>
-            </w:r>
-          </w:p>
-        </w:tc>
-        <w:tc>
-          <w:tcPr>
-            <w:tcW w:w="6515" w:type="dxa"/>
-          </w:tcPr>
-          <w:p>
-            <w:pPr>
-              <w:rPr>
-                <w:rFonts w:ascii="Times New Roman" w:hAnsi="Times New Roman" w:cs="Times New Roman"/>
-                <w:color w:val="000000"/>
-              </w:rPr>
-            </w:pPr>
-            <w:r>
-              <w:rPr>
-                <w:rFonts w:ascii="Times New Roman" w:hAnsi="Times New Roman" w:cs="Times New Roman"/>
-                <w:color w:val="000000"/>
-              </w:rPr>
-              <w:t>Actividades en donde se aplica el concepto de factor común entre monomios</w:t>
-            </w:r>
-          </w:p>
-        </w:tc>
-      </w:tr>
-    </w:tbl>
-    <w:p>
-      <w:pPr>
         <w:spacing w:after="0"/>
         <w:rPr>
           <w:rFonts w:ascii="Times New Roman" w:eastAsiaTheme="minorEastAsia" w:hAnsi="Times New Roman" w:cs="Times New Roman"/>
@@ -10768,7 +10796,7 @@
       <w:tr>
         <w:tc>
           <w:tcPr>
-            <w:tcW w:w="8978" w:type="dxa"/>
+            <w:tcW w:w="8828" w:type="dxa"/>
             <w:gridSpan w:val="2"/>
             <w:shd w:val="clear" w:color="auto" w:fill="000000" w:themeFill="text1"/>
           </w:tcPr>
@@ -10795,7 +10823,7 @@
       <w:tr>
         <w:tc>
           <w:tcPr>
-            <w:tcW w:w="2518" w:type="dxa"/>
+            <w:tcW w:w="2489" w:type="dxa"/>
           </w:tcPr>
           <w:p>
             <w:pPr>
@@ -10819,7 +10847,7 @@
         </w:tc>
         <w:tc>
           <w:tcPr>
-            <w:tcW w:w="6460" w:type="dxa"/>
+            <w:tcW w:w="6339" w:type="dxa"/>
           </w:tcPr>
           <w:p>
             <w:pPr>
@@ -10835,7 +10863,7 @@
       <w:tr>
         <w:tc>
           <w:tcPr>
-            <w:tcW w:w="2518" w:type="dxa"/>
+            <w:tcW w:w="2489" w:type="dxa"/>
           </w:tcPr>
           <w:p>
             <w:pPr>
@@ -10856,7 +10884,7 @@
         </w:tc>
         <w:tc>
           <w:tcPr>
-            <w:tcW w:w="6460" w:type="dxa"/>
+            <w:tcW w:w="6339" w:type="dxa"/>
           </w:tcPr>
           <w:p>
             <w:pPr>
@@ -13672,13 +13700,13 @@
               <w:rPr>
                 <w:rFonts w:ascii="Times New Roman" w:hAnsi="Times New Roman"/>
               </w:rPr>
-              <w:t>El concepto de</w:t>
+              <w:t xml:space="preserve">El </w:t>
             </w:r>
             <w:r>
               <w:rPr>
                 <w:rFonts w:ascii="Times New Roman" w:hAnsi="Times New Roman"/>
               </w:rPr>
-              <w:t xml:space="preserve"> factorización</w:t>
+              <w:t>factor común</w:t>
             </w:r>
           </w:p>
         </w:tc>
@@ -14592,10 +14620,10 @@
             </w:pPr>
             <w:r>
               <w:object w:dxaOrig="16005" w:dyaOrig="8100" w14:anchorId="2B801F1F">
-                <v:shape id="_x0000_i1028" type="#_x0000_t75" style="width:5in;height:186.45pt" o:ole="">
+                <v:shape id="_x0000_i1028" type="#_x0000_t75" style="width:5in;height:186pt" o:ole="">
                   <v:imagedata r:id="rId15" o:title=""/>
                 </v:shape>
-                <o:OLEObject Type="Embed" ProgID="PBrush" ShapeID="_x0000_i1028" DrawAspect="Content" ObjectID="_1509177497" r:id="rId16"/>
+                <o:OLEObject Type="Embed" ProgID="PBrush" ShapeID="_x0000_i1028" DrawAspect="Content" ObjectID="_1515415635" r:id="rId16"/>
               </w:object>
             </w:r>
           </w:p>
@@ -21388,7 +21416,7 @@
                 <v:shape id="_x0000_i1029" type="#_x0000_t75" style="width:115.5pt;height:108pt" o:ole="">
                   <v:imagedata r:id="rId24" o:title=""/>
                 </v:shape>
-                <o:OLEObject Type="Embed" ProgID="PBrush" ShapeID="_x0000_i1029" DrawAspect="Content" ObjectID="_1509177498" r:id="rId25"/>
+                <o:OLEObject Type="Embed" ProgID="PBrush" ShapeID="_x0000_i1029" DrawAspect="Content" ObjectID="_1515415636" r:id="rId25"/>
               </w:object>
             </w:r>
           </w:p>
@@ -25164,8 +25192,6 @@
           <w:rFonts w:ascii="Times" w:eastAsiaTheme="minorEastAsia" w:hAnsi="Times"/>
         </w:rPr>
       </w:pPr>
-      <w:bookmarkStart w:id="0" w:name="_GoBack"/>
-      <w:bookmarkEnd w:id="0"/>
       <w:r>
         <w:rPr>
           <w:rFonts w:ascii="Times" w:hAnsi="Times"/>
@@ -26039,14 +26065,7 @@
           <w:rFonts w:ascii="Times New Roman" w:eastAsiaTheme="minorEastAsia" w:hAnsi="Times New Roman" w:cs="Times New Roman"/>
           <w:highlight w:val="yellow"/>
         </w:rPr>
-        <w:t>&lt;&lt;MA_08_04_030</w:t>
-      </w:r>
-      <w:r>
-        <w:rPr>
-          <w:rFonts w:ascii="Times New Roman" w:eastAsiaTheme="minorEastAsia" w:hAnsi="Times New Roman" w:cs="Times New Roman"/>
-          <w:highlight w:val="yellow"/>
-        </w:rPr>
-        <w:t>.gif</w:t>
+        <w:t>&lt;&lt;MA_08_04_030.gif</w:t>
       </w:r>
       <w:r>
         <w:rPr>
@@ -40344,7 +40363,14 @@
                 <w:rFonts w:ascii="Times New Roman" w:hAnsi="Times New Roman" w:cs="Times New Roman"/>
                 <w:color w:val="000000"/>
               </w:rPr>
-              <w:t xml:space="preserve">Trinomios de la forma </w:t>
+              <w:t>Trabaja con t</w:t>
+            </w:r>
+            <w:r>
+              <w:rPr>
+                <w:rFonts w:ascii="Times New Roman" w:hAnsi="Times New Roman" w:cs="Times New Roman"/>
+                <w:color w:val="000000"/>
+              </w:rPr>
+              <w:t xml:space="preserve">rinomios de la forma </w:t>
             </w:r>
             <w:r>
               <w:rPr>
@@ -40921,7 +40947,7 @@
                 <v:shape id="_x0000_s1032" type="#_x0000_t75" style="position:absolute;left:0;text-align:left;margin-left:84.9pt;margin-top:28.2pt;width:169.15pt;height:30.9pt;z-index:251658240">
                   <v:imagedata r:id="rId42" o:title=""/>
                 </v:shape>
-                <o:OLEObject Type="Embed" ProgID="PBrush" ShapeID="_x0000_s1032" DrawAspect="Content" ObjectID="_1509177500" r:id="rId43"/>
+                <o:OLEObject Type="Embed" ProgID="PBrush" ShapeID="_x0000_s1032" DrawAspect="Content" ObjectID="_1515415638" r:id="rId43"/>
               </w:object>
             </w:r>
             <w:r>
@@ -41067,7 +41093,7 @@
                 <v:shape id="_x0000_s1033" type="#_x0000_t75" style="position:absolute;left:0;text-align:left;margin-left:69.3pt;margin-top:5.7pt;width:193.35pt;height:31.8pt;z-index:251659264">
                   <v:imagedata r:id="rId44" o:title=""/>
                 </v:shape>
-                <o:OLEObject Type="Embed" ProgID="PBrush" ShapeID="_x0000_s1033" DrawAspect="Content" ObjectID="_1509177501" r:id="rId45"/>
+                <o:OLEObject Type="Embed" ProgID="PBrush" ShapeID="_x0000_s1033" DrawAspect="Content" ObjectID="_1515415639" r:id="rId45"/>
               </w:object>
             </w:r>
           </w:p>
@@ -43878,7 +43904,14 @@
                 <w:rFonts w:ascii="Times New Roman" w:hAnsi="Times New Roman" w:cs="Times New Roman"/>
                 <w:color w:val="000000"/>
               </w:rPr>
-              <w:t xml:space="preserve">Trinomios de la forma </w:t>
+              <w:t>Ejercita la factorización de tr</w:t>
+            </w:r>
+            <w:r>
+              <w:rPr>
+                <w:rFonts w:ascii="Times New Roman" w:hAnsi="Times New Roman" w:cs="Times New Roman"/>
+                <w:color w:val="000000"/>
+              </w:rPr>
+              <w:t xml:space="preserve">inomios de la forma </w:t>
             </w:r>
             <w:r>
               <w:rPr>
@@ -44155,7 +44188,14 @@
                 <w:rFonts w:ascii="Times New Roman" w:hAnsi="Times New Roman" w:cs="Times New Roman"/>
                 <w:color w:val="000000"/>
               </w:rPr>
-              <w:t>Expresiones ocultas</w:t>
+              <w:t>Encuentra e</w:t>
+            </w:r>
+            <w:r>
+              <w:rPr>
+                <w:rFonts w:ascii="Times New Roman" w:hAnsi="Times New Roman" w:cs="Times New Roman"/>
+                <w:color w:val="000000"/>
+              </w:rPr>
+              <w:t>xpresiones ocultas</w:t>
             </w:r>
           </w:p>
         </w:tc>
@@ -44340,7 +44380,7 @@
               <w:rPr>
                 <w:rFonts w:ascii="Times New Roman" w:hAnsi="Times New Roman"/>
               </w:rPr>
-              <w:t>Problemas de aplicación</w:t>
+              <w:t>Resuelve problemas aplicando la factorización</w:t>
             </w:r>
           </w:p>
         </w:tc>
@@ -45728,10 +45768,10 @@
             </w:pPr>
             <w:r>
               <w:object w:dxaOrig="11340" w:dyaOrig="3255" w14:anchorId="018D342B">
-                <v:shape id="_x0000_i1030" type="#_x0000_t75" style="width:381.5pt;height:108pt" o:ole="">
+                <v:shape id="_x0000_i1030" type="#_x0000_t75" style="width:381.75pt;height:108pt" o:ole="">
                   <v:imagedata r:id="rId55" o:title=""/>
                 </v:shape>
-                <o:OLEObject Type="Embed" ProgID="PBrush" ShapeID="_x0000_i1030" DrawAspect="Content" ObjectID="_1509177499" r:id="rId56"/>
+                <o:OLEObject Type="Embed" ProgID="PBrush" ShapeID="_x0000_i1030" DrawAspect="Content" ObjectID="_1515415637" r:id="rId56"/>
               </w:object>
             </w:r>
           </w:p>
@@ -48522,7 +48562,14 @@
                 <w:rFonts w:ascii="Times New Roman" w:hAnsi="Times New Roman" w:cs="Times New Roman"/>
                 <w:color w:val="000000"/>
               </w:rPr>
-              <w:t>Factorización de cubos perfectos</w:t>
+              <w:t>Factoriza</w:t>
+            </w:r>
+            <w:r>
+              <w:rPr>
+                <w:rFonts w:ascii="Times New Roman" w:hAnsi="Times New Roman" w:cs="Times New Roman"/>
+                <w:color w:val="000000"/>
+              </w:rPr>
+              <w:t xml:space="preserve"> cubos perfectos</w:t>
             </w:r>
           </w:p>
         </w:tc>
@@ -50997,14 +51044,566 @@
         <w:t>Eliminación de paréntesis.</w:t>
       </w:r>
     </w:p>
+    <w:tbl>
+      <w:tblPr>
+        <w:tblStyle w:val="Tablaconcuadrcula"/>
+        <w:tblW w:w="0" w:type="auto"/>
+        <w:tblLook w:val="04A0" w:firstRow="1" w:lastRow="0" w:firstColumn="1" w:lastColumn="0" w:noHBand="0" w:noVBand="1"/>
+      </w:tblPr>
+      <w:tblGrid>
+        <w:gridCol w:w="2463"/>
+        <w:gridCol w:w="6365"/>
+      </w:tblGrid>
+      <w:tr>
+        <w:tc>
+          <w:tcPr>
+            <w:tcW w:w="8828" w:type="dxa"/>
+            <w:gridSpan w:val="2"/>
+            <w:shd w:val="clear" w:color="auto" w:fill="000000" w:themeFill="text1"/>
+          </w:tcPr>
+          <w:p>
+            <w:pPr>
+              <w:jc w:val="center"/>
+              <w:rPr>
+                <w:rFonts w:ascii="Times New Roman" w:hAnsi="Times New Roman" w:cs="Times New Roman"/>
+                <w:b/>
+                <w:color w:val="FFFFFF" w:themeColor="background1"/>
+              </w:rPr>
+            </w:pPr>
+            <w:r>
+              <w:rPr>
+                <w:rFonts w:ascii="Times New Roman" w:hAnsi="Times New Roman" w:cs="Times New Roman"/>
+                <w:b/>
+                <w:color w:val="FFFFFF" w:themeColor="background1"/>
+              </w:rPr>
+              <w:t>Practica: recurso nuevo</w:t>
+            </w:r>
+          </w:p>
+        </w:tc>
+      </w:tr>
+      <w:tr>
+        <w:tc>
+          <w:tcPr>
+            <w:tcW w:w="2463" w:type="dxa"/>
+          </w:tcPr>
+          <w:p>
+            <w:pPr>
+              <w:rPr>
+                <w:rFonts w:ascii="Times New Roman" w:hAnsi="Times New Roman" w:cs="Times New Roman"/>
+                <w:b/>
+                <w:color w:val="000000"/>
+                <w:sz w:val="18"/>
+                <w:szCs w:val="18"/>
+              </w:rPr>
+            </w:pPr>
+            <w:r>
+              <w:rPr>
+                <w:rFonts w:ascii="Times New Roman" w:hAnsi="Times New Roman" w:cs="Times New Roman"/>
+                <w:b/>
+                <w:color w:val="000000"/>
+                <w:sz w:val="18"/>
+                <w:szCs w:val="18"/>
+              </w:rPr>
+              <w:t>Código</w:t>
+            </w:r>
+          </w:p>
+        </w:tc>
+        <w:tc>
+          <w:tcPr>
+            <w:tcW w:w="6365" w:type="dxa"/>
+          </w:tcPr>
+          <w:p>
+            <w:pPr>
+              <w:rPr>
+                <w:rFonts w:ascii="Times New Roman" w:hAnsi="Times New Roman" w:cs="Times New Roman"/>
+                <w:b/>
+                <w:color w:val="000000"/>
+                <w:sz w:val="18"/>
+                <w:szCs w:val="18"/>
+              </w:rPr>
+            </w:pPr>
+            <w:r>
+              <w:rPr>
+                <w:rFonts w:ascii="Times New Roman" w:hAnsi="Times New Roman" w:cs="Times New Roman"/>
+                <w:color w:val="000000"/>
+              </w:rPr>
+              <w:t>MA_08_04_CO_REC3</w:t>
+            </w:r>
+            <w:r>
+              <w:rPr>
+                <w:rFonts w:ascii="Times New Roman" w:hAnsi="Times New Roman" w:cs="Times New Roman"/>
+                <w:color w:val="000000"/>
+              </w:rPr>
+              <w:t>20</w:t>
+            </w:r>
+          </w:p>
+        </w:tc>
+      </w:tr>
+      <w:tr>
+        <w:tc>
+          <w:tcPr>
+            <w:tcW w:w="2463" w:type="dxa"/>
+          </w:tcPr>
+          <w:p>
+            <w:pPr>
+              <w:rPr>
+                <w:rFonts w:ascii="Times New Roman" w:hAnsi="Times New Roman" w:cs="Times New Roman"/>
+                <w:color w:val="000000"/>
+              </w:rPr>
+            </w:pPr>
+            <w:r>
+              <w:rPr>
+                <w:rFonts w:ascii="Times New Roman" w:hAnsi="Times New Roman" w:cs="Times New Roman"/>
+                <w:b/>
+                <w:color w:val="000000"/>
+                <w:sz w:val="18"/>
+                <w:szCs w:val="18"/>
+              </w:rPr>
+              <w:t>Título</w:t>
+            </w:r>
+          </w:p>
+        </w:tc>
+        <w:tc>
+          <w:tcPr>
+            <w:tcW w:w="6365" w:type="dxa"/>
+          </w:tcPr>
+          <w:p>
+            <w:pPr>
+              <w:rPr>
+                <w:rFonts w:ascii="Times New Roman" w:hAnsi="Times New Roman" w:cs="Times New Roman"/>
+                <w:color w:val="000000"/>
+              </w:rPr>
+            </w:pPr>
+            <w:r>
+              <w:rPr>
+                <w:rFonts w:ascii="Times New Roman" w:hAnsi="Times New Roman" w:cs="Times New Roman"/>
+                <w:color w:val="000000"/>
+              </w:rPr>
+              <w:t>La factorización completa de polinomios</w:t>
+            </w:r>
+          </w:p>
+        </w:tc>
+      </w:tr>
+      <w:tr>
+        <w:tc>
+          <w:tcPr>
+            <w:tcW w:w="2463" w:type="dxa"/>
+          </w:tcPr>
+          <w:p>
+            <w:pPr>
+              <w:rPr>
+                <w:rFonts w:ascii="Times New Roman" w:hAnsi="Times New Roman" w:cs="Times New Roman"/>
+                <w:color w:val="000000"/>
+              </w:rPr>
+            </w:pPr>
+            <w:r>
+              <w:rPr>
+                <w:rFonts w:ascii="Times New Roman" w:hAnsi="Times New Roman" w:cs="Times New Roman"/>
+                <w:b/>
+                <w:color w:val="000000"/>
+                <w:sz w:val="18"/>
+                <w:szCs w:val="18"/>
+              </w:rPr>
+              <w:t>Descripción</w:t>
+            </w:r>
+          </w:p>
+        </w:tc>
+        <w:tc>
+          <w:tcPr>
+            <w:tcW w:w="6365" w:type="dxa"/>
+          </w:tcPr>
+          <w:p>
+            <w:pPr>
+              <w:rPr>
+                <w:rFonts w:ascii="Times New Roman" w:hAnsi="Times New Roman" w:cs="Times New Roman"/>
+                <w:color w:val="000000"/>
+              </w:rPr>
+            </w:pPr>
+            <w:r>
+              <w:rPr>
+                <w:rFonts w:ascii="Times New Roman" w:hAnsi="Times New Roman" w:cs="Times New Roman"/>
+                <w:color w:val="000000"/>
+              </w:rPr>
+              <w:t>Actividad para factorizar expresiones algebraicas aplicando varios casos de factorización</w:t>
+            </w:r>
+          </w:p>
+        </w:tc>
+      </w:tr>
+    </w:tbl>
     <w:p>
       <w:pPr>
         <w:pStyle w:val="Prrafodelista"/>
         <w:spacing w:line="276" w:lineRule="auto"/>
-        <w:ind w:left="360"/>
         <w:jc w:val="both"/>
         <w:rPr>
           <w:rFonts w:ascii="Times" w:eastAsiaTheme="minorEastAsia" w:hAnsi="Times"/>
+        </w:rPr>
+      </w:pPr>
+    </w:p>
+    <w:p>
+      <w:pPr>
+        <w:spacing w:line="276" w:lineRule="auto"/>
+        <w:jc w:val="both"/>
+        <w:rPr>
+          <w:rFonts w:ascii="Times" w:hAnsi="Times"/>
+          <w:b/>
+        </w:rPr>
+      </w:pPr>
+      <w:r>
+        <w:rPr>
+          <w:rFonts w:ascii="Times" w:hAnsi="Times"/>
+          <w:highlight w:val="yellow"/>
+        </w:rPr>
+        <w:lastRenderedPageBreak/>
+        <w:t xml:space="preserve"> [SECCIÓN </w:t>
+      </w:r>
+      <w:r>
+        <w:rPr>
+          <w:rFonts w:ascii="Times" w:hAnsi="Times"/>
+          <w:highlight w:val="yellow"/>
+        </w:rPr>
+        <w:t>2</w:t>
+      </w:r>
+      <w:r>
+        <w:rPr>
+          <w:rFonts w:ascii="Times" w:hAnsi="Times"/>
+          <w:highlight w:val="yellow"/>
+        </w:rPr>
+        <w:t>]</w:t>
+      </w:r>
+      <w:r>
+        <w:rPr>
+          <w:rFonts w:ascii="Times" w:hAnsi="Times"/>
+        </w:rPr>
+        <w:t xml:space="preserve"> </w:t>
+      </w:r>
+      <w:r>
+        <w:rPr>
+          <w:rFonts w:ascii="Times" w:hAnsi="Times"/>
+          <w:b/>
+        </w:rPr>
+        <w:t xml:space="preserve">5.1 Consolidación </w:t>
+      </w:r>
+    </w:p>
+    <w:p>
+      <w:pPr>
+        <w:pStyle w:val="Sinespaciado"/>
+        <w:rPr>
+          <w:rFonts w:ascii="Times New Roman" w:hAnsi="Times New Roman" w:cs="Times New Roman"/>
+          <w:shd w:val="clear" w:color="auto" w:fill="FFFFFF"/>
+        </w:rPr>
+      </w:pPr>
+      <w:r>
+        <w:rPr>
+          <w:rFonts w:ascii="Times New Roman" w:hAnsi="Times New Roman" w:cs="Times New Roman"/>
+          <w:shd w:val="clear" w:color="auto" w:fill="FFFFFF"/>
+        </w:rPr>
+        <w:t>Actividades para consolidar lo aprendido en esta sección.</w:t>
+      </w:r>
+    </w:p>
+    <w:tbl>
+      <w:tblPr>
+        <w:tblStyle w:val="Tablaconcuadrcula"/>
+        <w:tblW w:w="0" w:type="auto"/>
+        <w:tblLook w:val="04A0" w:firstRow="1" w:lastRow="0" w:firstColumn="1" w:lastColumn="0" w:noHBand="0" w:noVBand="1"/>
+      </w:tblPr>
+      <w:tblGrid>
+        <w:gridCol w:w="2463"/>
+        <w:gridCol w:w="6365"/>
+      </w:tblGrid>
+      <w:tr>
+        <w:tc>
+          <w:tcPr>
+            <w:tcW w:w="8828" w:type="dxa"/>
+            <w:gridSpan w:val="2"/>
+            <w:shd w:val="clear" w:color="auto" w:fill="000000" w:themeFill="text1"/>
+          </w:tcPr>
+          <w:p>
+            <w:pPr>
+              <w:jc w:val="center"/>
+              <w:rPr>
+                <w:rFonts w:ascii="Times New Roman" w:hAnsi="Times New Roman" w:cs="Times New Roman"/>
+                <w:b/>
+                <w:color w:val="FFFFFF" w:themeColor="background1"/>
+              </w:rPr>
+            </w:pPr>
+            <w:r>
+              <w:rPr>
+                <w:rFonts w:ascii="Times New Roman" w:hAnsi="Times New Roman" w:cs="Times New Roman"/>
+                <w:b/>
+                <w:color w:val="FFFFFF" w:themeColor="background1"/>
+              </w:rPr>
+              <w:t>Practica: recurso nuevo</w:t>
+            </w:r>
+          </w:p>
+        </w:tc>
+      </w:tr>
+      <w:tr>
+        <w:tc>
+          <w:tcPr>
+            <w:tcW w:w="2463" w:type="dxa"/>
+          </w:tcPr>
+          <w:p>
+            <w:pPr>
+              <w:rPr>
+                <w:rFonts w:ascii="Times New Roman" w:hAnsi="Times New Roman" w:cs="Times New Roman"/>
+                <w:b/>
+                <w:color w:val="000000"/>
+                <w:sz w:val="18"/>
+                <w:szCs w:val="18"/>
+              </w:rPr>
+            </w:pPr>
+            <w:r>
+              <w:rPr>
+                <w:rFonts w:ascii="Times New Roman" w:hAnsi="Times New Roman" w:cs="Times New Roman"/>
+                <w:b/>
+                <w:color w:val="000000"/>
+                <w:sz w:val="18"/>
+                <w:szCs w:val="18"/>
+              </w:rPr>
+              <w:t>Código</w:t>
+            </w:r>
+          </w:p>
+        </w:tc>
+        <w:tc>
+          <w:tcPr>
+            <w:tcW w:w="6365" w:type="dxa"/>
+          </w:tcPr>
+          <w:p>
+            <w:pPr>
+              <w:rPr>
+                <w:rFonts w:ascii="Times New Roman" w:hAnsi="Times New Roman" w:cs="Times New Roman"/>
+                <w:b/>
+                <w:color w:val="000000"/>
+                <w:sz w:val="18"/>
+                <w:szCs w:val="18"/>
+              </w:rPr>
+            </w:pPr>
+            <w:r>
+              <w:rPr>
+                <w:rFonts w:ascii="Times New Roman" w:hAnsi="Times New Roman" w:cs="Times New Roman"/>
+                <w:color w:val="000000"/>
+              </w:rPr>
+              <w:t>MA_08_04_CO_REC3</w:t>
+            </w:r>
+            <w:r>
+              <w:rPr>
+                <w:rFonts w:ascii="Times New Roman" w:hAnsi="Times New Roman" w:cs="Times New Roman"/>
+                <w:color w:val="000000"/>
+              </w:rPr>
+              <w:t>30</w:t>
+            </w:r>
+          </w:p>
+        </w:tc>
+      </w:tr>
+      <w:tr>
+        <w:tc>
+          <w:tcPr>
+            <w:tcW w:w="2463" w:type="dxa"/>
+          </w:tcPr>
+          <w:p>
+            <w:pPr>
+              <w:rPr>
+                <w:rFonts w:ascii="Times New Roman" w:hAnsi="Times New Roman" w:cs="Times New Roman"/>
+                <w:color w:val="000000"/>
+              </w:rPr>
+            </w:pPr>
+            <w:r>
+              <w:rPr>
+                <w:rFonts w:ascii="Times New Roman" w:hAnsi="Times New Roman" w:cs="Times New Roman"/>
+                <w:b/>
+                <w:color w:val="000000"/>
+                <w:sz w:val="18"/>
+                <w:szCs w:val="18"/>
+              </w:rPr>
+              <w:t>Título</w:t>
+            </w:r>
+          </w:p>
+        </w:tc>
+        <w:tc>
+          <w:tcPr>
+            <w:tcW w:w="6365" w:type="dxa"/>
+          </w:tcPr>
+          <w:p>
+            <w:pPr>
+              <w:rPr>
+                <w:rFonts w:ascii="Times New Roman" w:hAnsi="Times New Roman" w:cs="Times New Roman"/>
+                <w:color w:val="000000"/>
+              </w:rPr>
+            </w:pPr>
+            <w:r>
+              <w:rPr>
+                <w:rFonts w:ascii="Times New Roman" w:hAnsi="Times New Roman"/>
+              </w:rPr>
+              <w:t xml:space="preserve">Refuerza tu aprendizaje: </w:t>
+            </w:r>
+            <w:r>
+              <w:rPr>
+                <w:rFonts w:ascii="Times New Roman" w:hAnsi="Times New Roman"/>
+              </w:rPr>
+              <w:t>L</w:t>
+            </w:r>
+            <w:r>
+              <w:rPr>
+                <w:rFonts w:ascii="Times New Roman" w:hAnsi="Times New Roman"/>
+              </w:rPr>
+              <w:t>a factorización completa</w:t>
+            </w:r>
+          </w:p>
+        </w:tc>
+      </w:tr>
+      <w:tr>
+        <w:tc>
+          <w:tcPr>
+            <w:tcW w:w="2463" w:type="dxa"/>
+          </w:tcPr>
+          <w:p>
+            <w:pPr>
+              <w:rPr>
+                <w:rFonts w:ascii="Times New Roman" w:hAnsi="Times New Roman" w:cs="Times New Roman"/>
+                <w:color w:val="000000"/>
+              </w:rPr>
+            </w:pPr>
+            <w:r>
+              <w:rPr>
+                <w:rFonts w:ascii="Times New Roman" w:hAnsi="Times New Roman" w:cs="Times New Roman"/>
+                <w:b/>
+                <w:color w:val="000000"/>
+                <w:sz w:val="18"/>
+                <w:szCs w:val="18"/>
+              </w:rPr>
+              <w:t>Descripción</w:t>
+            </w:r>
+          </w:p>
+        </w:tc>
+        <w:tc>
+          <w:tcPr>
+            <w:tcW w:w="6365" w:type="dxa"/>
+          </w:tcPr>
+          <w:p>
+            <w:pPr>
+              <w:rPr>
+                <w:rFonts w:ascii="Times New Roman" w:hAnsi="Times New Roman" w:cs="Times New Roman"/>
+                <w:color w:val="000000"/>
+              </w:rPr>
+            </w:pPr>
+            <w:r>
+              <w:rPr>
+                <w:rFonts w:ascii="Times New Roman" w:hAnsi="Times New Roman" w:cs="Times New Roman"/>
+                <w:color w:val="000000"/>
+              </w:rPr>
+              <w:t>Actividad</w:t>
+            </w:r>
+            <w:r>
+              <w:rPr>
+                <w:rFonts w:ascii="Times New Roman" w:hAnsi="Times New Roman" w:cs="Times New Roman"/>
+                <w:color w:val="000000"/>
+              </w:rPr>
+              <w:t>es</w:t>
+            </w:r>
+            <w:r>
+              <w:rPr>
+                <w:rFonts w:ascii="Times New Roman" w:hAnsi="Times New Roman" w:cs="Times New Roman"/>
+                <w:color w:val="000000"/>
+              </w:rPr>
+              <w:t xml:space="preserve"> sobre </w:t>
+            </w:r>
+            <w:r>
+              <w:rPr>
+                <w:rFonts w:ascii="Times New Roman" w:hAnsi="Times New Roman" w:cs="Times New Roman"/>
+                <w:color w:val="000000"/>
+              </w:rPr>
+              <w:t>l</w:t>
+            </w:r>
+            <w:r>
+              <w:rPr>
+                <w:rFonts w:ascii="Times New Roman" w:hAnsi="Times New Roman" w:cs="Times New Roman"/>
+                <w:color w:val="000000"/>
+              </w:rPr>
+              <w:t>a factorización completa</w:t>
+            </w:r>
+          </w:p>
+        </w:tc>
+      </w:tr>
+    </w:tbl>
+    <w:p>
+      <w:pPr>
+        <w:spacing w:after="0"/>
+        <w:rPr>
+          <w:rFonts w:ascii="Times" w:eastAsiaTheme="minorEastAsia" w:hAnsi="Times"/>
+        </w:rPr>
+      </w:pPr>
+    </w:p>
+    <w:p>
+      <w:pPr>
+        <w:spacing w:after="0"/>
+        <w:rPr>
+          <w:rFonts w:ascii="Times" w:hAnsi="Times"/>
+          <w:b/>
+        </w:rPr>
+      </w:pPr>
+      <w:r>
+        <w:rPr>
+          <w:rFonts w:ascii="Times" w:hAnsi="Times"/>
+          <w:highlight w:val="yellow"/>
+        </w:rPr>
+        <w:t xml:space="preserve">[SECCIÓN </w:t>
+      </w:r>
+      <w:r>
+        <w:rPr>
+          <w:rFonts w:ascii="Times" w:hAnsi="Times"/>
+          <w:highlight w:val="yellow"/>
+        </w:rPr>
+        <w:t>1</w:t>
+      </w:r>
+      <w:r>
+        <w:rPr>
+          <w:rFonts w:ascii="Times" w:hAnsi="Times"/>
+          <w:highlight w:val="yellow"/>
+        </w:rPr>
+        <w:t>]</w:t>
+      </w:r>
+      <w:r>
+        <w:rPr>
+          <w:rFonts w:ascii="Times" w:hAnsi="Times"/>
+        </w:rPr>
+        <w:t xml:space="preserve"> </w:t>
+      </w:r>
+      <w:r>
+        <w:rPr>
+          <w:rFonts w:ascii="Times" w:hAnsi="Times"/>
+          <w:b/>
+        </w:rPr>
+        <w:t>6</w:t>
+      </w:r>
+      <w:r>
+        <w:rPr>
+          <w:rFonts w:ascii="Times" w:hAnsi="Times"/>
+          <w:b/>
+        </w:rPr>
+        <w:t xml:space="preserve"> </w:t>
+      </w:r>
+      <w:r>
+        <w:rPr>
+          <w:rFonts w:ascii="Times" w:hAnsi="Times"/>
+          <w:b/>
+        </w:rPr>
+        <w:t>C</w:t>
+      </w:r>
+      <w:r>
+        <w:rPr>
+          <w:rFonts w:ascii="Times" w:hAnsi="Times"/>
+          <w:b/>
+        </w:rPr>
+        <w:t>ompetencias</w:t>
+      </w:r>
+    </w:p>
+    <w:p>
+      <w:pPr>
+        <w:spacing w:after="0"/>
+        <w:rPr>
+          <w:rFonts w:ascii="Times" w:hAnsi="Times"/>
+          <w:b/>
         </w:rPr>
       </w:pPr>
     </w:p>
@@ -51091,7 +51690,35 @@
                 <w:rFonts w:ascii="Times New Roman" w:hAnsi="Times New Roman" w:cs="Times New Roman"/>
                 <w:color w:val="000000"/>
               </w:rPr>
-              <w:t>MA_08_04_CO_REC310</w:t>
+              <w:t>MA_</w:t>
+            </w:r>
+            <w:r>
+              <w:rPr>
+                <w:rFonts w:ascii="Times New Roman" w:hAnsi="Times New Roman" w:cs="Times New Roman"/>
+                <w:color w:val="000000"/>
+              </w:rPr>
+              <w:t>08_04_</w:t>
+            </w:r>
+            <w:r>
+              <w:rPr>
+                <w:rFonts w:ascii="Times New Roman" w:hAnsi="Times New Roman" w:cs="Times New Roman"/>
+                <w:color w:val="000000"/>
+              </w:rPr>
+              <w:t>CO_</w:t>
+            </w:r>
+            <w:r>
+              <w:rPr>
+                <w:rFonts w:ascii="Times New Roman" w:hAnsi="Times New Roman" w:cs="Times New Roman"/>
+                <w:color w:val="000000"/>
+              </w:rPr>
+              <w:t>REC3</w:t>
+            </w:r>
+            <w:r>
+              <w:rPr>
+                <w:rFonts w:ascii="Times New Roman" w:hAnsi="Times New Roman" w:cs="Times New Roman"/>
+                <w:color w:val="000000"/>
+              </w:rPr>
+              <w:t>40</w:t>
             </w:r>
           </w:p>
         </w:tc>
@@ -51136,7 +51763,21 @@
                 <w:rFonts w:ascii="Times New Roman" w:hAnsi="Times New Roman" w:cs="Times New Roman"/>
                 <w:color w:val="000000"/>
               </w:rPr>
-              <w:t>La factorización completa de polinomios</w:t>
+              <w:t xml:space="preserve">Competencias: </w:t>
+            </w:r>
+            <w:r>
+              <w:rPr>
+                <w:rFonts w:ascii="Times New Roman" w:hAnsi="Times New Roman" w:cs="Times New Roman"/>
+                <w:color w:val="000000"/>
+              </w:rPr>
+              <w:t>a</w:t>
+            </w:r>
+            <w:r>
+              <w:rPr>
+                <w:rFonts w:ascii="Times New Roman" w:hAnsi="Times New Roman" w:cs="Times New Roman"/>
+                <w:color w:val="000000"/>
+              </w:rPr>
+              <w:t>plicaciones de la factorización</w:t>
             </w:r>
           </w:p>
         </w:tc>
@@ -51181,7 +51822,14 @@
                 <w:rFonts w:ascii="Times New Roman" w:hAnsi="Times New Roman" w:cs="Times New Roman"/>
                 <w:color w:val="000000"/>
               </w:rPr>
-              <w:t>Actividad para identificar los distintos casos de factorización</w:t>
+              <w:t>Actividad sobre s</w:t>
+            </w:r>
+            <w:r>
+              <w:rPr>
+                <w:rFonts w:ascii="Times New Roman" w:hAnsi="Times New Roman" w:cs="Times New Roman"/>
+                <w:color w:val="000000"/>
+              </w:rPr>
+              <w:t>ituaciones en las cuales se aplica la factorización</w:t>
             </w:r>
           </w:p>
         </w:tc>
@@ -51189,13 +51837,70 @@
     </w:tbl>
     <w:p>
       <w:pPr>
-        <w:pStyle w:val="Prrafodelista"/>
+        <w:spacing w:after="0"/>
+        <w:rPr>
+          <w:rFonts w:ascii="Times New Roman" w:eastAsiaTheme="minorEastAsia" w:hAnsi="Times New Roman" w:cs="Times New Roman"/>
+          <w:color w:val="000000"/>
+        </w:rPr>
+      </w:pPr>
+    </w:p>
+    <w:p>
+      <w:pPr>
         <w:spacing w:line="276" w:lineRule="auto"/>
         <w:jc w:val="both"/>
         <w:rPr>
-          <w:rFonts w:ascii="Times" w:eastAsiaTheme="minorEastAsia" w:hAnsi="Times"/>
-        </w:rPr>
-      </w:pPr>
+          <w:rFonts w:ascii="Times" w:hAnsi="Times"/>
+          <w:b/>
+        </w:rPr>
+      </w:pPr>
+      <w:r>
+        <w:rPr>
+          <w:rFonts w:ascii="Times" w:hAnsi="Times"/>
+          <w:highlight w:val="yellow"/>
+        </w:rPr>
+        <w:t xml:space="preserve">[SECCIÓN </w:t>
+      </w:r>
+      <w:r>
+        <w:rPr>
+          <w:rFonts w:ascii="Times" w:hAnsi="Times"/>
+          <w:highlight w:val="yellow"/>
+        </w:rPr>
+        <w:t>1</w:t>
+      </w:r>
+      <w:r>
+        <w:rPr>
+          <w:rFonts w:ascii="Times" w:hAnsi="Times"/>
+          <w:highlight w:val="yellow"/>
+        </w:rPr>
+        <w:t>]</w:t>
+      </w:r>
+      <w:r>
+        <w:rPr>
+          <w:rFonts w:ascii="Times" w:hAnsi="Times"/>
+        </w:rPr>
+        <w:t xml:space="preserve"> </w:t>
+      </w:r>
+      <w:r>
+        <w:rPr>
+          <w:rFonts w:ascii="Times" w:hAnsi="Times"/>
+          <w:b/>
+        </w:rPr>
+        <w:t>7</w:t>
+      </w:r>
+      <w:r>
+        <w:rPr>
+          <w:rFonts w:ascii="Times" w:hAnsi="Times"/>
+          <w:b/>
+        </w:rPr>
+        <w:t xml:space="preserve"> Fin de </w:t>
+      </w:r>
+      <w:r>
+        <w:rPr>
+          <w:rFonts w:ascii="Times" w:hAnsi="Times"/>
+          <w:b/>
+        </w:rPr>
+        <w:t>tema</w:t>
+      </w:r>
     </w:p>
     <w:tbl>
       <w:tblPr>
@@ -51229,8 +51934,7 @@
                 <w:b/>
                 <w:color w:val="FFFFFF" w:themeColor="background1"/>
               </w:rPr>
-              <w:lastRenderedPageBreak/>
-              <w:t>Practica: recurso nuevo</w:t>
+              <w:t>Mapa conceptual</w:t>
             </w:r>
           </w:p>
         </w:tc>
@@ -51281,7 +51985,21 @@
                 <w:rFonts w:ascii="Times New Roman" w:hAnsi="Times New Roman" w:cs="Times New Roman"/>
                 <w:color w:val="000000"/>
               </w:rPr>
-              <w:t>MA_08_04_CO_REC330</w:t>
+              <w:t>MA_08_04_CO_REC3</w:t>
+            </w:r>
+            <w:r>
+              <w:rPr>
+                <w:rFonts w:ascii="Times New Roman" w:hAnsi="Times New Roman" w:cs="Times New Roman"/>
+                <w:color w:val="000000"/>
+              </w:rPr>
+              <w:t>6</w:t>
+            </w:r>
+            <w:r>
+              <w:rPr>
+                <w:rFonts w:ascii="Times New Roman" w:hAnsi="Times New Roman" w:cs="Times New Roman"/>
+                <w:color w:val="000000"/>
+              </w:rPr>
+              <w:t>0</w:t>
             </w:r>
           </w:p>
         </w:tc>
@@ -51326,7 +52044,7 @@
                 <w:rFonts w:ascii="Times New Roman" w:hAnsi="Times New Roman" w:cs="Times New Roman"/>
                 <w:color w:val="000000"/>
               </w:rPr>
-              <w:t>La factorización completa de polinomios</w:t>
+              <w:t>Mapa conceptual</w:t>
             </w:r>
           </w:p>
         </w:tc>
@@ -51371,7 +52089,21 @@
                 <w:rFonts w:ascii="Times New Roman" w:hAnsi="Times New Roman" w:cs="Times New Roman"/>
                 <w:color w:val="000000"/>
               </w:rPr>
-              <w:t>Actividad para factorizar expresiones algebraicas aplicando varios casos de factorización</w:t>
+              <w:t xml:space="preserve">Mapa conceptual sobre el tema </w:t>
+            </w:r>
+            <w:r>
+              <w:rPr>
+                <w:rFonts w:ascii="Times New Roman" w:hAnsi="Times New Roman" w:cs="Times New Roman"/>
+                <w:color w:val="000000"/>
+              </w:rPr>
+              <w:t>L</w:t>
+            </w:r>
+            <w:r>
+              <w:rPr>
+                <w:rFonts w:ascii="Times New Roman" w:hAnsi="Times New Roman" w:cs="Times New Roman"/>
+                <w:color w:val="000000"/>
+              </w:rPr>
+              <w:t>a factorización</w:t>
             </w:r>
           </w:p>
         </w:tc>
@@ -51379,367 +52111,8 @@
     </w:tbl>
     <w:p>
       <w:pPr>
-        <w:pStyle w:val="Prrafodelista"/>
         <w:spacing w:line="276" w:lineRule="auto"/>
         <w:jc w:val="both"/>
-        <w:rPr>
-          <w:rFonts w:ascii="Times" w:eastAsiaTheme="minorEastAsia" w:hAnsi="Times"/>
-        </w:rPr>
-      </w:pPr>
-    </w:p>
-    <w:p>
-      <w:pPr>
-        <w:spacing w:line="276" w:lineRule="auto"/>
-        <w:jc w:val="both"/>
-        <w:rPr>
-          <w:rFonts w:ascii="Times" w:hAnsi="Times"/>
-          <w:b/>
-        </w:rPr>
-      </w:pPr>
-      <w:r>
-        <w:rPr>
-          <w:rFonts w:ascii="Times" w:hAnsi="Times"/>
-          <w:highlight w:val="yellow"/>
-        </w:rPr>
-        <w:t xml:space="preserve"> [SECCIÓN </w:t>
-      </w:r>
-      <w:r>
-        <w:rPr>
-          <w:rFonts w:ascii="Times" w:hAnsi="Times"/>
-          <w:highlight w:val="yellow"/>
-        </w:rPr>
-        <w:t>2</w:t>
-      </w:r>
-      <w:r>
-        <w:rPr>
-          <w:rFonts w:ascii="Times" w:hAnsi="Times"/>
-          <w:highlight w:val="yellow"/>
-        </w:rPr>
-        <w:t>]</w:t>
-      </w:r>
-      <w:r>
-        <w:rPr>
-          <w:rFonts w:ascii="Times" w:hAnsi="Times"/>
-        </w:rPr>
-        <w:t xml:space="preserve"> </w:t>
-      </w:r>
-      <w:r>
-        <w:rPr>
-          <w:rFonts w:ascii="Times" w:hAnsi="Times"/>
-          <w:b/>
-        </w:rPr>
-        <w:t xml:space="preserve">5.1 Consolidación </w:t>
-      </w:r>
-    </w:p>
-    <w:p>
-      <w:pPr>
-        <w:pStyle w:val="Sinespaciado"/>
-        <w:rPr>
-          <w:rFonts w:ascii="Times New Roman" w:hAnsi="Times New Roman" w:cs="Times New Roman"/>
-          <w:shd w:val="clear" w:color="auto" w:fill="FFFFFF"/>
-        </w:rPr>
-      </w:pPr>
-      <w:r>
-        <w:rPr>
-          <w:rFonts w:ascii="Times New Roman" w:hAnsi="Times New Roman" w:cs="Times New Roman"/>
-          <w:shd w:val="clear" w:color="auto" w:fill="FFFFFF"/>
-        </w:rPr>
-        <w:t>Actividades para consolidar lo aprendido en esta sección.</w:t>
-      </w:r>
-    </w:p>
-    <w:tbl>
-      <w:tblPr>
-        <w:tblStyle w:val="Tablaconcuadrcula"/>
-        <w:tblW w:w="0" w:type="auto"/>
-        <w:tblLook w:val="04A0" w:firstRow="1" w:lastRow="0" w:firstColumn="1" w:lastColumn="0" w:noHBand="0" w:noVBand="1"/>
-      </w:tblPr>
-      <w:tblGrid>
-        <w:gridCol w:w="2463"/>
-        <w:gridCol w:w="6365"/>
-      </w:tblGrid>
-      <w:tr>
-        <w:tc>
-          <w:tcPr>
-            <w:tcW w:w="8828" w:type="dxa"/>
-            <w:gridSpan w:val="2"/>
-            <w:shd w:val="clear" w:color="auto" w:fill="000000" w:themeFill="text1"/>
-          </w:tcPr>
-          <w:p>
-            <w:pPr>
-              <w:jc w:val="center"/>
-              <w:rPr>
-                <w:rFonts w:ascii="Times New Roman" w:hAnsi="Times New Roman" w:cs="Times New Roman"/>
-                <w:b/>
-                <w:color w:val="FFFFFF" w:themeColor="background1"/>
-              </w:rPr>
-            </w:pPr>
-            <w:r>
-              <w:rPr>
-                <w:rFonts w:ascii="Times New Roman" w:hAnsi="Times New Roman" w:cs="Times New Roman"/>
-                <w:b/>
-                <w:color w:val="FFFFFF" w:themeColor="background1"/>
-              </w:rPr>
-              <w:t>Practica: recurso nuevo</w:t>
-            </w:r>
-          </w:p>
-        </w:tc>
-      </w:tr>
-      <w:tr>
-        <w:tc>
-          <w:tcPr>
-            <w:tcW w:w="2463" w:type="dxa"/>
-          </w:tcPr>
-          <w:p>
-            <w:pPr>
-              <w:rPr>
-                <w:rFonts w:ascii="Times New Roman" w:hAnsi="Times New Roman" w:cs="Times New Roman"/>
-                <w:b/>
-                <w:color w:val="000000"/>
-                <w:sz w:val="18"/>
-                <w:szCs w:val="18"/>
-              </w:rPr>
-            </w:pPr>
-            <w:r>
-              <w:rPr>
-                <w:rFonts w:ascii="Times New Roman" w:hAnsi="Times New Roman" w:cs="Times New Roman"/>
-                <w:b/>
-                <w:color w:val="000000"/>
-                <w:sz w:val="18"/>
-                <w:szCs w:val="18"/>
-              </w:rPr>
-              <w:t>Código</w:t>
-            </w:r>
-          </w:p>
-        </w:tc>
-        <w:tc>
-          <w:tcPr>
-            <w:tcW w:w="6365" w:type="dxa"/>
-          </w:tcPr>
-          <w:p>
-            <w:pPr>
-              <w:rPr>
-                <w:rFonts w:ascii="Times New Roman" w:hAnsi="Times New Roman" w:cs="Times New Roman"/>
-                <w:b/>
-                <w:color w:val="000000"/>
-                <w:sz w:val="18"/>
-                <w:szCs w:val="18"/>
-              </w:rPr>
-            </w:pPr>
-            <w:r>
-              <w:rPr>
-                <w:rFonts w:ascii="Times New Roman" w:hAnsi="Times New Roman" w:cs="Times New Roman"/>
-                <w:color w:val="000000"/>
-              </w:rPr>
-              <w:t>MA_08_04_CO_REC340</w:t>
-            </w:r>
-          </w:p>
-        </w:tc>
-      </w:tr>
-      <w:tr>
-        <w:tc>
-          <w:tcPr>
-            <w:tcW w:w="2463" w:type="dxa"/>
-          </w:tcPr>
-          <w:p>
-            <w:pPr>
-              <w:rPr>
-                <w:rFonts w:ascii="Times New Roman" w:hAnsi="Times New Roman" w:cs="Times New Roman"/>
-                <w:color w:val="000000"/>
-              </w:rPr>
-            </w:pPr>
-            <w:r>
-              <w:rPr>
-                <w:rFonts w:ascii="Times New Roman" w:hAnsi="Times New Roman" w:cs="Times New Roman"/>
-                <w:b/>
-                <w:color w:val="000000"/>
-                <w:sz w:val="18"/>
-                <w:szCs w:val="18"/>
-              </w:rPr>
-              <w:t>Título</w:t>
-            </w:r>
-          </w:p>
-        </w:tc>
-        <w:tc>
-          <w:tcPr>
-            <w:tcW w:w="6365" w:type="dxa"/>
-          </w:tcPr>
-          <w:p>
-            <w:pPr>
-              <w:rPr>
-                <w:rFonts w:ascii="Times New Roman" w:hAnsi="Times New Roman" w:cs="Times New Roman"/>
-                <w:color w:val="000000"/>
-              </w:rPr>
-            </w:pPr>
-            <w:r>
-              <w:rPr>
-                <w:rFonts w:ascii="Times New Roman" w:hAnsi="Times New Roman"/>
-              </w:rPr>
-              <w:t xml:space="preserve">Refuerza tu aprendizaje: </w:t>
-            </w:r>
-            <w:r>
-              <w:rPr>
-                <w:rFonts w:ascii="Times New Roman" w:hAnsi="Times New Roman"/>
-              </w:rPr>
-              <w:t>L</w:t>
-            </w:r>
-            <w:r>
-              <w:rPr>
-                <w:rFonts w:ascii="Times New Roman" w:hAnsi="Times New Roman"/>
-              </w:rPr>
-              <w:t>a factorización completa</w:t>
-            </w:r>
-          </w:p>
-        </w:tc>
-      </w:tr>
-      <w:tr>
-        <w:tc>
-          <w:tcPr>
-            <w:tcW w:w="2463" w:type="dxa"/>
-          </w:tcPr>
-          <w:p>
-            <w:pPr>
-              <w:rPr>
-                <w:rFonts w:ascii="Times New Roman" w:hAnsi="Times New Roman" w:cs="Times New Roman"/>
-                <w:color w:val="000000"/>
-              </w:rPr>
-            </w:pPr>
-            <w:r>
-              <w:rPr>
-                <w:rFonts w:ascii="Times New Roman" w:hAnsi="Times New Roman" w:cs="Times New Roman"/>
-                <w:b/>
-                <w:color w:val="000000"/>
-                <w:sz w:val="18"/>
-                <w:szCs w:val="18"/>
-              </w:rPr>
-              <w:t>Descripción</w:t>
-            </w:r>
-          </w:p>
-        </w:tc>
-        <w:tc>
-          <w:tcPr>
-            <w:tcW w:w="6365" w:type="dxa"/>
-          </w:tcPr>
-          <w:p>
-            <w:pPr>
-              <w:rPr>
-                <w:rFonts w:ascii="Times New Roman" w:hAnsi="Times New Roman" w:cs="Times New Roman"/>
-                <w:color w:val="000000"/>
-              </w:rPr>
-            </w:pPr>
-            <w:r>
-              <w:rPr>
-                <w:rFonts w:ascii="Times New Roman" w:hAnsi="Times New Roman" w:cs="Times New Roman"/>
-                <w:color w:val="000000"/>
-              </w:rPr>
-              <w:t>Actividad</w:t>
-            </w:r>
-            <w:r>
-              <w:rPr>
-                <w:rFonts w:ascii="Times New Roman" w:hAnsi="Times New Roman" w:cs="Times New Roman"/>
-                <w:color w:val="000000"/>
-              </w:rPr>
-              <w:t>es</w:t>
-            </w:r>
-            <w:r>
-              <w:rPr>
-                <w:rFonts w:ascii="Times New Roman" w:hAnsi="Times New Roman" w:cs="Times New Roman"/>
-                <w:color w:val="000000"/>
-              </w:rPr>
-              <w:t xml:space="preserve"> sobre </w:t>
-            </w:r>
-            <w:r>
-              <w:rPr>
-                <w:rFonts w:ascii="Times New Roman" w:hAnsi="Times New Roman" w:cs="Times New Roman"/>
-                <w:color w:val="000000"/>
-              </w:rPr>
-              <w:t>l</w:t>
-            </w:r>
-            <w:r>
-              <w:rPr>
-                <w:rFonts w:ascii="Times New Roman" w:hAnsi="Times New Roman" w:cs="Times New Roman"/>
-                <w:color w:val="000000"/>
-              </w:rPr>
-              <w:t>a factorización completa</w:t>
-            </w:r>
-          </w:p>
-        </w:tc>
-      </w:tr>
-    </w:tbl>
-    <w:p>
-      <w:pPr>
-        <w:spacing w:after="0"/>
-        <w:rPr>
-          <w:rFonts w:ascii="Times" w:eastAsiaTheme="minorEastAsia" w:hAnsi="Times"/>
-        </w:rPr>
-      </w:pPr>
-    </w:p>
-    <w:p>
-      <w:pPr>
-        <w:spacing w:after="0"/>
-        <w:rPr>
-          <w:rFonts w:ascii="Times" w:hAnsi="Times"/>
-          <w:b/>
-        </w:rPr>
-      </w:pPr>
-      <w:r>
-        <w:rPr>
-          <w:rFonts w:ascii="Times" w:hAnsi="Times"/>
-          <w:highlight w:val="yellow"/>
-        </w:rPr>
-        <w:t xml:space="preserve">[SECCIÓN </w:t>
-      </w:r>
-      <w:r>
-        <w:rPr>
-          <w:rFonts w:ascii="Times" w:hAnsi="Times"/>
-          <w:highlight w:val="yellow"/>
-        </w:rPr>
-        <w:t>1</w:t>
-      </w:r>
-      <w:r>
-        <w:rPr>
-          <w:rFonts w:ascii="Times" w:hAnsi="Times"/>
-          <w:highlight w:val="yellow"/>
-        </w:rPr>
-        <w:t>]</w:t>
-      </w:r>
-      <w:r>
-        <w:rPr>
-          <w:rFonts w:ascii="Times" w:hAnsi="Times"/>
-        </w:rPr>
-        <w:t xml:space="preserve"> </w:t>
-      </w:r>
-      <w:r>
-        <w:rPr>
-          <w:rFonts w:ascii="Times" w:hAnsi="Times"/>
-          <w:b/>
-        </w:rPr>
-        <w:t>6</w:t>
-      </w:r>
-      <w:r>
-        <w:rPr>
-          <w:rFonts w:ascii="Times" w:hAnsi="Times"/>
-          <w:b/>
-        </w:rPr>
-        <w:t xml:space="preserve"> </w:t>
-      </w:r>
-      <w:r>
-        <w:rPr>
-          <w:rFonts w:ascii="Times" w:hAnsi="Times"/>
-          <w:b/>
-        </w:rPr>
-        <w:t>C</w:t>
-      </w:r>
-      <w:r>
-        <w:rPr>
-          <w:rFonts w:ascii="Times" w:hAnsi="Times"/>
-          <w:b/>
-        </w:rPr>
-        <w:t>ompetencias</w:t>
-      </w:r>
-    </w:p>
-    <w:p>
-      <w:pPr>
-        <w:spacing w:after="0"/>
         <w:rPr>
           <w:rFonts w:ascii="Times" w:hAnsi="Times"/>
           <w:b/>
@@ -51778,7 +52151,15 @@
                 <w:b/>
                 <w:color w:val="FFFFFF" w:themeColor="background1"/>
               </w:rPr>
-              <w:t>Practica: recurso nuevo</w:t>
+              <w:t>Evaluación</w:t>
+            </w:r>
+            <w:r>
+              <w:rPr>
+                <w:rFonts w:ascii="Times New Roman" w:hAnsi="Times New Roman" w:cs="Times New Roman"/>
+                <w:b/>
+                <w:color w:val="FFFFFF" w:themeColor="background1"/>
+              </w:rPr>
+              <w:t>: recurso nuevo</w:t>
             </w:r>
           </w:p>
         </w:tc>
@@ -51829,14 +52210,7 @@
                 <w:rFonts w:ascii="Times New Roman" w:hAnsi="Times New Roman" w:cs="Times New Roman"/>
                 <w:color w:val="000000"/>
               </w:rPr>
-              <w:t>MA_</w:t>
-            </w:r>
-            <w:r>
-              <w:rPr>
-                <w:rFonts w:ascii="Times New Roman" w:hAnsi="Times New Roman" w:cs="Times New Roman"/>
-                <w:color w:val="000000"/>
-              </w:rPr>
-              <w:t>08_04_</w:t>
+              <w:t>MA_08_04_</w:t>
             </w:r>
             <w:r>
               <w:rPr>
@@ -51850,498 +52224,6 @@
                 <w:rFonts w:ascii="Times New Roman" w:hAnsi="Times New Roman" w:cs="Times New Roman"/>
                 <w:color w:val="000000"/>
               </w:rPr>
-              <w:t>REC350</w:t>
-            </w:r>
-          </w:p>
-        </w:tc>
-      </w:tr>
-      <w:tr>
-        <w:tc>
-          <w:tcPr>
-            <w:tcW w:w="2518" w:type="dxa"/>
-          </w:tcPr>
-          <w:p>
-            <w:pPr>
-              <w:rPr>
-                <w:rFonts w:ascii="Times New Roman" w:hAnsi="Times New Roman" w:cs="Times New Roman"/>
-                <w:color w:val="000000"/>
-              </w:rPr>
-            </w:pPr>
-            <w:r>
-              <w:rPr>
-                <w:rFonts w:ascii="Times New Roman" w:hAnsi="Times New Roman" w:cs="Times New Roman"/>
-                <w:b/>
-                <w:color w:val="000000"/>
-                <w:sz w:val="18"/>
-                <w:szCs w:val="18"/>
-              </w:rPr>
-              <w:t>Título</w:t>
-            </w:r>
-          </w:p>
-        </w:tc>
-        <w:tc>
-          <w:tcPr>
-            <w:tcW w:w="6515" w:type="dxa"/>
-          </w:tcPr>
-          <w:p>
-            <w:pPr>
-              <w:rPr>
-                <w:rFonts w:ascii="Times New Roman" w:hAnsi="Times New Roman" w:cs="Times New Roman"/>
-                <w:color w:val="000000"/>
-              </w:rPr>
-            </w:pPr>
-            <w:r>
-              <w:rPr>
-                <w:rFonts w:ascii="Times New Roman" w:hAnsi="Times New Roman" w:cs="Times New Roman"/>
-                <w:color w:val="000000"/>
-              </w:rPr>
-              <w:t xml:space="preserve">Competencias: </w:t>
-            </w:r>
-            <w:r>
-              <w:rPr>
-                <w:rFonts w:ascii="Times New Roman" w:hAnsi="Times New Roman" w:cs="Times New Roman"/>
-                <w:color w:val="000000"/>
-              </w:rPr>
-              <w:t>a</w:t>
-            </w:r>
-            <w:r>
-              <w:rPr>
-                <w:rFonts w:ascii="Times New Roman" w:hAnsi="Times New Roman" w:cs="Times New Roman"/>
-                <w:color w:val="000000"/>
-              </w:rPr>
-              <w:t>plicaciones de la factorización</w:t>
-            </w:r>
-          </w:p>
-        </w:tc>
-      </w:tr>
-      <w:tr>
-        <w:tc>
-          <w:tcPr>
-            <w:tcW w:w="2518" w:type="dxa"/>
-          </w:tcPr>
-          <w:p>
-            <w:pPr>
-              <w:rPr>
-                <w:rFonts w:ascii="Times New Roman" w:hAnsi="Times New Roman" w:cs="Times New Roman"/>
-                <w:color w:val="000000"/>
-              </w:rPr>
-            </w:pPr>
-            <w:r>
-              <w:rPr>
-                <w:rFonts w:ascii="Times New Roman" w:hAnsi="Times New Roman" w:cs="Times New Roman"/>
-                <w:b/>
-                <w:color w:val="000000"/>
-                <w:sz w:val="18"/>
-                <w:szCs w:val="18"/>
-              </w:rPr>
-              <w:t>Descripción</w:t>
-            </w:r>
-          </w:p>
-        </w:tc>
-        <w:tc>
-          <w:tcPr>
-            <w:tcW w:w="6515" w:type="dxa"/>
-          </w:tcPr>
-          <w:p>
-            <w:pPr>
-              <w:rPr>
-                <w:rFonts w:ascii="Times New Roman" w:hAnsi="Times New Roman" w:cs="Times New Roman"/>
-                <w:color w:val="000000"/>
-              </w:rPr>
-            </w:pPr>
-            <w:r>
-              <w:rPr>
-                <w:rFonts w:ascii="Times New Roman" w:hAnsi="Times New Roman" w:cs="Times New Roman"/>
-                <w:color w:val="000000"/>
-              </w:rPr>
-              <w:t>Actividad sobre s</w:t>
-            </w:r>
-            <w:r>
-              <w:rPr>
-                <w:rFonts w:ascii="Times New Roman" w:hAnsi="Times New Roman" w:cs="Times New Roman"/>
-                <w:color w:val="000000"/>
-              </w:rPr>
-              <w:t>ituaciones en las cuales se aplica la factorización</w:t>
-            </w:r>
-          </w:p>
-        </w:tc>
-      </w:tr>
-    </w:tbl>
-    <w:p>
-      <w:pPr>
-        <w:spacing w:after="0"/>
-        <w:rPr>
-          <w:rFonts w:ascii="Times New Roman" w:eastAsiaTheme="minorEastAsia" w:hAnsi="Times New Roman" w:cs="Times New Roman"/>
-          <w:color w:val="000000"/>
-        </w:rPr>
-      </w:pPr>
-    </w:p>
-    <w:p>
-      <w:pPr>
-        <w:spacing w:line="276" w:lineRule="auto"/>
-        <w:jc w:val="both"/>
-        <w:rPr>
-          <w:rFonts w:ascii="Times" w:hAnsi="Times"/>
-          <w:b/>
-        </w:rPr>
-      </w:pPr>
-      <w:r>
-        <w:rPr>
-          <w:rFonts w:ascii="Times" w:hAnsi="Times"/>
-          <w:highlight w:val="yellow"/>
-        </w:rPr>
-        <w:t xml:space="preserve">[SECCIÓN </w:t>
-      </w:r>
-      <w:r>
-        <w:rPr>
-          <w:rFonts w:ascii="Times" w:hAnsi="Times"/>
-          <w:highlight w:val="yellow"/>
-        </w:rPr>
-        <w:t>1</w:t>
-      </w:r>
-      <w:r>
-        <w:rPr>
-          <w:rFonts w:ascii="Times" w:hAnsi="Times"/>
-          <w:highlight w:val="yellow"/>
-        </w:rPr>
-        <w:t>]</w:t>
-      </w:r>
-      <w:r>
-        <w:rPr>
-          <w:rFonts w:ascii="Times" w:hAnsi="Times"/>
-        </w:rPr>
-        <w:t xml:space="preserve"> </w:t>
-      </w:r>
-      <w:r>
-        <w:rPr>
-          <w:rFonts w:ascii="Times" w:hAnsi="Times"/>
-          <w:b/>
-        </w:rPr>
-        <w:t>7</w:t>
-      </w:r>
-      <w:r>
-        <w:rPr>
-          <w:rFonts w:ascii="Times" w:hAnsi="Times"/>
-          <w:b/>
-        </w:rPr>
-        <w:t xml:space="preserve"> Fin de </w:t>
-      </w:r>
-      <w:r>
-        <w:rPr>
-          <w:rFonts w:ascii="Times" w:hAnsi="Times"/>
-          <w:b/>
-        </w:rPr>
-        <w:t>tema</w:t>
-      </w:r>
-    </w:p>
-    <w:tbl>
-      <w:tblPr>
-        <w:tblStyle w:val="Tablaconcuadrcula"/>
-        <w:tblW w:w="0" w:type="auto"/>
-        <w:tblLook w:val="04A0" w:firstRow="1" w:lastRow="0" w:firstColumn="1" w:lastColumn="0" w:noHBand="0" w:noVBand="1"/>
-      </w:tblPr>
-      <w:tblGrid>
-        <w:gridCol w:w="2463"/>
-        <w:gridCol w:w="6365"/>
-      </w:tblGrid>
-      <w:tr>
-        <w:tc>
-          <w:tcPr>
-            <w:tcW w:w="9033" w:type="dxa"/>
-            <w:gridSpan w:val="2"/>
-            <w:shd w:val="clear" w:color="auto" w:fill="000000" w:themeFill="text1"/>
-          </w:tcPr>
-          <w:p>
-            <w:pPr>
-              <w:jc w:val="center"/>
-              <w:rPr>
-                <w:rFonts w:ascii="Times New Roman" w:hAnsi="Times New Roman" w:cs="Times New Roman"/>
-                <w:b/>
-                <w:color w:val="FFFFFF" w:themeColor="background1"/>
-              </w:rPr>
-            </w:pPr>
-            <w:r>
-              <w:rPr>
-                <w:rFonts w:ascii="Times New Roman" w:hAnsi="Times New Roman" w:cs="Times New Roman"/>
-                <w:b/>
-                <w:color w:val="FFFFFF" w:themeColor="background1"/>
-              </w:rPr>
-              <w:t>Mapa conceptual</w:t>
-            </w:r>
-          </w:p>
-        </w:tc>
-      </w:tr>
-      <w:tr>
-        <w:tc>
-          <w:tcPr>
-            <w:tcW w:w="2518" w:type="dxa"/>
-          </w:tcPr>
-          <w:p>
-            <w:pPr>
-              <w:rPr>
-                <w:rFonts w:ascii="Times New Roman" w:hAnsi="Times New Roman" w:cs="Times New Roman"/>
-                <w:b/>
-                <w:color w:val="000000"/>
-                <w:sz w:val="18"/>
-                <w:szCs w:val="18"/>
-              </w:rPr>
-            </w:pPr>
-            <w:r>
-              <w:rPr>
-                <w:rFonts w:ascii="Times New Roman" w:hAnsi="Times New Roman" w:cs="Times New Roman"/>
-                <w:b/>
-                <w:color w:val="000000"/>
-                <w:sz w:val="18"/>
-                <w:szCs w:val="18"/>
-              </w:rPr>
-              <w:t>Código</w:t>
-            </w:r>
-          </w:p>
-        </w:tc>
-        <w:tc>
-          <w:tcPr>
-            <w:tcW w:w="6515" w:type="dxa"/>
-          </w:tcPr>
-          <w:p>
-            <w:pPr>
-              <w:rPr>
-                <w:rFonts w:ascii="Times New Roman" w:hAnsi="Times New Roman" w:cs="Times New Roman"/>
-                <w:b/>
-                <w:color w:val="000000"/>
-                <w:sz w:val="18"/>
-                <w:szCs w:val="18"/>
-              </w:rPr>
-            </w:pPr>
-            <w:r>
-              <w:rPr>
-                <w:rFonts w:ascii="Times New Roman" w:hAnsi="Times New Roman" w:cs="Times New Roman"/>
-                <w:color w:val="000000"/>
-              </w:rPr>
-              <w:t>MA_08_04_CO_REC370</w:t>
-            </w:r>
-          </w:p>
-        </w:tc>
-      </w:tr>
-      <w:tr>
-        <w:tc>
-          <w:tcPr>
-            <w:tcW w:w="2518" w:type="dxa"/>
-          </w:tcPr>
-          <w:p>
-            <w:pPr>
-              <w:rPr>
-                <w:rFonts w:ascii="Times New Roman" w:hAnsi="Times New Roman" w:cs="Times New Roman"/>
-                <w:color w:val="000000"/>
-              </w:rPr>
-            </w:pPr>
-            <w:r>
-              <w:rPr>
-                <w:rFonts w:ascii="Times New Roman" w:hAnsi="Times New Roman" w:cs="Times New Roman"/>
-                <w:b/>
-                <w:color w:val="000000"/>
-                <w:sz w:val="18"/>
-                <w:szCs w:val="18"/>
-              </w:rPr>
-              <w:t>Título</w:t>
-            </w:r>
-          </w:p>
-        </w:tc>
-        <w:tc>
-          <w:tcPr>
-            <w:tcW w:w="6515" w:type="dxa"/>
-          </w:tcPr>
-          <w:p>
-            <w:pPr>
-              <w:rPr>
-                <w:rFonts w:ascii="Times New Roman" w:hAnsi="Times New Roman" w:cs="Times New Roman"/>
-                <w:color w:val="000000"/>
-              </w:rPr>
-            </w:pPr>
-            <w:r>
-              <w:rPr>
-                <w:rFonts w:ascii="Times New Roman" w:hAnsi="Times New Roman" w:cs="Times New Roman"/>
-                <w:color w:val="000000"/>
-              </w:rPr>
-              <w:t>Mapa conceptual</w:t>
-            </w:r>
-          </w:p>
-        </w:tc>
-      </w:tr>
-      <w:tr>
-        <w:tc>
-          <w:tcPr>
-            <w:tcW w:w="2518" w:type="dxa"/>
-          </w:tcPr>
-          <w:p>
-            <w:pPr>
-              <w:rPr>
-                <w:rFonts w:ascii="Times New Roman" w:hAnsi="Times New Roman" w:cs="Times New Roman"/>
-                <w:color w:val="000000"/>
-              </w:rPr>
-            </w:pPr>
-            <w:r>
-              <w:rPr>
-                <w:rFonts w:ascii="Times New Roman" w:hAnsi="Times New Roman" w:cs="Times New Roman"/>
-                <w:b/>
-                <w:color w:val="000000"/>
-                <w:sz w:val="18"/>
-                <w:szCs w:val="18"/>
-              </w:rPr>
-              <w:t>Descripción</w:t>
-            </w:r>
-          </w:p>
-        </w:tc>
-        <w:tc>
-          <w:tcPr>
-            <w:tcW w:w="6515" w:type="dxa"/>
-          </w:tcPr>
-          <w:p>
-            <w:pPr>
-              <w:rPr>
-                <w:rFonts w:ascii="Times New Roman" w:hAnsi="Times New Roman" w:cs="Times New Roman"/>
-                <w:color w:val="000000"/>
-              </w:rPr>
-            </w:pPr>
-            <w:r>
-              <w:rPr>
-                <w:rFonts w:ascii="Times New Roman" w:hAnsi="Times New Roman" w:cs="Times New Roman"/>
-                <w:color w:val="000000"/>
-              </w:rPr>
-              <w:t xml:space="preserve">Mapa conceptual sobre el tema </w:t>
-            </w:r>
-            <w:r>
-              <w:rPr>
-                <w:rFonts w:ascii="Times New Roman" w:hAnsi="Times New Roman" w:cs="Times New Roman"/>
-                <w:color w:val="000000"/>
-              </w:rPr>
-              <w:t>L</w:t>
-            </w:r>
-            <w:r>
-              <w:rPr>
-                <w:rFonts w:ascii="Times New Roman" w:hAnsi="Times New Roman" w:cs="Times New Roman"/>
-                <w:color w:val="000000"/>
-              </w:rPr>
-              <w:t>a factorización</w:t>
-            </w:r>
-          </w:p>
-        </w:tc>
-      </w:tr>
-    </w:tbl>
-    <w:p>
-      <w:pPr>
-        <w:spacing w:line="276" w:lineRule="auto"/>
-        <w:jc w:val="both"/>
-        <w:rPr>
-          <w:rFonts w:ascii="Times" w:hAnsi="Times"/>
-          <w:b/>
-        </w:rPr>
-      </w:pPr>
-    </w:p>
-    <w:tbl>
-      <w:tblPr>
-        <w:tblStyle w:val="Tablaconcuadrcula"/>
-        <w:tblW w:w="0" w:type="auto"/>
-        <w:tblLook w:val="04A0" w:firstRow="1" w:lastRow="0" w:firstColumn="1" w:lastColumn="0" w:noHBand="0" w:noVBand="1"/>
-      </w:tblPr>
-      <w:tblGrid>
-        <w:gridCol w:w="2463"/>
-        <w:gridCol w:w="6365"/>
-      </w:tblGrid>
-      <w:tr>
-        <w:tc>
-          <w:tcPr>
-            <w:tcW w:w="9033" w:type="dxa"/>
-            <w:gridSpan w:val="2"/>
-            <w:shd w:val="clear" w:color="auto" w:fill="000000" w:themeFill="text1"/>
-          </w:tcPr>
-          <w:p>
-            <w:pPr>
-              <w:jc w:val="center"/>
-              <w:rPr>
-                <w:rFonts w:ascii="Times New Roman" w:hAnsi="Times New Roman" w:cs="Times New Roman"/>
-                <w:b/>
-                <w:color w:val="FFFFFF" w:themeColor="background1"/>
-              </w:rPr>
-            </w:pPr>
-            <w:r>
-              <w:rPr>
-                <w:rFonts w:ascii="Times New Roman" w:hAnsi="Times New Roman" w:cs="Times New Roman"/>
-                <w:b/>
-                <w:color w:val="FFFFFF" w:themeColor="background1"/>
-              </w:rPr>
-              <w:t>Evaluación</w:t>
-            </w:r>
-            <w:r>
-              <w:rPr>
-                <w:rFonts w:ascii="Times New Roman" w:hAnsi="Times New Roman" w:cs="Times New Roman"/>
-                <w:b/>
-                <w:color w:val="FFFFFF" w:themeColor="background1"/>
-              </w:rPr>
-              <w:t>: recurso nuevo</w:t>
-            </w:r>
-          </w:p>
-        </w:tc>
-      </w:tr>
-      <w:tr>
-        <w:tc>
-          <w:tcPr>
-            <w:tcW w:w="2518" w:type="dxa"/>
-          </w:tcPr>
-          <w:p>
-            <w:pPr>
-              <w:rPr>
-                <w:rFonts w:ascii="Times New Roman" w:hAnsi="Times New Roman" w:cs="Times New Roman"/>
-                <w:b/>
-                <w:color w:val="000000"/>
-                <w:sz w:val="18"/>
-                <w:szCs w:val="18"/>
-              </w:rPr>
-            </w:pPr>
-            <w:r>
-              <w:rPr>
-                <w:rFonts w:ascii="Times New Roman" w:hAnsi="Times New Roman" w:cs="Times New Roman"/>
-                <w:b/>
-                <w:color w:val="000000"/>
-                <w:sz w:val="18"/>
-                <w:szCs w:val="18"/>
-              </w:rPr>
-              <w:t>Código</w:t>
-            </w:r>
-          </w:p>
-        </w:tc>
-        <w:tc>
-          <w:tcPr>
-            <w:tcW w:w="6515" w:type="dxa"/>
-          </w:tcPr>
-          <w:p>
-            <w:pPr>
-              <w:rPr>
-                <w:rFonts w:ascii="Times New Roman" w:hAnsi="Times New Roman" w:cs="Times New Roman"/>
-                <w:b/>
-                <w:color w:val="000000"/>
-                <w:sz w:val="18"/>
-                <w:szCs w:val="18"/>
-              </w:rPr>
-            </w:pPr>
-            <w:r>
-              <w:rPr>
-                <w:rFonts w:ascii="Times New Roman" w:hAnsi="Times New Roman" w:cs="Times New Roman"/>
-                <w:color w:val="000000"/>
-              </w:rPr>
-              <w:t>MA_08_04_</w:t>
-            </w:r>
-            <w:r>
-              <w:rPr>
-                <w:rFonts w:ascii="Times New Roman" w:hAnsi="Times New Roman" w:cs="Times New Roman"/>
-                <w:color w:val="000000"/>
-              </w:rPr>
-              <w:t>CO_</w:t>
-            </w:r>
-            <w:r>
-              <w:rPr>
-                <w:rFonts w:ascii="Times New Roman" w:hAnsi="Times New Roman" w:cs="Times New Roman"/>
-                <w:color w:val="000000"/>
-              </w:rPr>
               <w:t>REC</w:t>
             </w:r>
             <w:r>
@@ -52349,7 +52231,14 @@
                 <w:rFonts w:ascii="Times New Roman" w:hAnsi="Times New Roman" w:cs="Times New Roman"/>
                 <w:color w:val="000000"/>
               </w:rPr>
-              <w:t>38</w:t>
+              <w:t>3</w:t>
+            </w:r>
+            <w:r>
+              <w:rPr>
+                <w:rFonts w:ascii="Times New Roman" w:hAnsi="Times New Roman" w:cs="Times New Roman"/>
+                <w:color w:val="000000"/>
+              </w:rPr>
+              <w:t>6</w:t>
             </w:r>
             <w:r>
               <w:rPr>
@@ -52899,7 +52788,7 @@
         <w:rStyle w:val="Nmerodepgina"/>
         <w:noProof/>
       </w:rPr>
-      <w:t>31</w:t>
+      <w:t>21</w:t>
     </w:r>
     <w:r>
       <w:rPr>
@@ -56869,7 +56758,7 @@
 </file>
 
 <file path=customXml/itemProps1.xml><?xml version="1.0" encoding="utf-8"?>
-<ds:datastoreItem xmlns:ds="http://schemas.openxmlformats.org/officeDocument/2006/customXml" ds:itemID="{2F103AC5-E5BB-4753-92A4-CC10EFE716B1}">
+<ds:datastoreItem xmlns:ds="http://schemas.openxmlformats.org/officeDocument/2006/customXml" ds:itemID="{C9258E19-1B05-45D2-A777-EBDB5E9A2476}">
   <ds:schemaRefs>
     <ds:schemaRef ds:uri="http://schemas.openxmlformats.org/officeDocument/2006/bibliography"/>
   </ds:schemaRefs>

</xml_diff>